<commit_message>
6 lk 2 question 20% of charge
</commit_message>
<xml_diff>
--- a/Конспект.docx
+++ b/Конспект.docx
@@ -11730,7 +11730,6 @@
           <w:rFonts w:ascii="Times New Roman" w:hAnsi="Times New Roman" w:cs="Times New Roman"/>
           <w:sz w:val="32"/>
           <w:szCs w:val="32"/>
-          <w:lang w:val="en-US"/>
         </w:rPr>
       </w:pPr>
       <w:r>
@@ -12568,7 +12567,6 @@
           <w:rFonts w:ascii="Times New Roman" w:hAnsi="Times New Roman" w:cs="Times New Roman"/>
           <w:sz w:val="32"/>
           <w:szCs w:val="32"/>
-          <w:lang w:val="en-US"/>
         </w:rPr>
       </w:pPr>
       <w:r>
@@ -12980,7 +12978,6 @@
           <w:rFonts w:ascii="Times New Roman" w:hAnsi="Times New Roman" w:cs="Times New Roman"/>
           <w:sz w:val="32"/>
           <w:szCs w:val="32"/>
-          <w:lang w:val="en-US"/>
         </w:rPr>
       </w:pPr>
     </w:p>
@@ -13413,7 +13410,6 @@
           <w:rFonts w:ascii="Times New Roman" w:hAnsi="Times New Roman" w:cs="Times New Roman"/>
           <w:sz w:val="32"/>
           <w:szCs w:val="32"/>
-          <w:lang w:val="en-US"/>
         </w:rPr>
       </w:pPr>
       <w:r>
@@ -13572,7 +13568,6 @@
           <w:rFonts w:ascii="Times New Roman" w:hAnsi="Times New Roman" w:cs="Times New Roman"/>
           <w:sz w:val="32"/>
           <w:szCs w:val="32"/>
-          <w:lang w:val="en-US"/>
         </w:rPr>
       </w:pPr>
       <w:r>
@@ -13616,7 +13611,6 @@
           <w:rFonts w:ascii="Times New Roman" w:hAnsi="Times New Roman" w:cs="Times New Roman"/>
           <w:sz w:val="32"/>
           <w:szCs w:val="32"/>
-          <w:lang w:val="en-US"/>
         </w:rPr>
       </w:pPr>
       <w:r>
@@ -13771,7 +13765,6 @@
           <w:rFonts w:ascii="Times New Roman" w:hAnsi="Times New Roman" w:cs="Times New Roman"/>
           <w:sz w:val="32"/>
           <w:szCs w:val="32"/>
-          <w:lang w:val="en-US"/>
         </w:rPr>
       </w:pPr>
       <w:r>
@@ -13930,7 +13923,6 @@
           <w:rFonts w:ascii="Times New Roman" w:hAnsi="Times New Roman" w:cs="Times New Roman"/>
           <w:sz w:val="32"/>
           <w:szCs w:val="32"/>
-          <w:lang w:val="en-US"/>
         </w:rPr>
       </w:pPr>
       <w:r>
@@ -14198,7 +14190,6 @@
           <w:rFonts w:ascii="Times New Roman" w:hAnsi="Times New Roman" w:cs="Times New Roman"/>
           <w:sz w:val="32"/>
           <w:szCs w:val="32"/>
-          <w:lang w:val="en-US"/>
         </w:rPr>
       </w:pPr>
       <w:r>
@@ -14240,7 +14231,6 @@
           <w:rFonts w:ascii="Times New Roman" w:hAnsi="Times New Roman" w:cs="Times New Roman"/>
           <w:sz w:val="32"/>
           <w:szCs w:val="32"/>
-          <w:lang w:val="en-US"/>
         </w:rPr>
       </w:pPr>
       <w:r>
@@ -14315,7 +14305,6 @@
           <w:rFonts w:ascii="Times New Roman" w:hAnsi="Times New Roman" w:cs="Times New Roman"/>
           <w:sz w:val="32"/>
           <w:szCs w:val="32"/>
-          <w:lang w:val="en-US"/>
         </w:rPr>
       </w:pPr>
       <w:r>
@@ -14437,7 +14426,6 @@
           <w:rFonts w:ascii="Times New Roman" w:hAnsi="Times New Roman" w:cs="Times New Roman"/>
           <w:sz w:val="32"/>
           <w:szCs w:val="32"/>
-          <w:lang w:val="en-US"/>
         </w:rPr>
       </w:pPr>
       <w:r>
@@ -14488,34 +14476,31 @@
           <w:rFonts w:ascii="Times New Roman" w:hAnsi="Times New Roman" w:cs="Times New Roman"/>
           <w:sz w:val="32"/>
           <w:szCs w:val="32"/>
-          <w:lang w:val="en-US"/>
-        </w:rPr>
-      </w:pPr>
-      <w:r>
-        <w:rPr>
-          <w:rFonts w:ascii="Times New Roman" w:hAnsi="Times New Roman" w:cs="Times New Roman"/>
-          <w:sz w:val="32"/>
-          <w:szCs w:val="32"/>
-        </w:rPr>
-        <w:t xml:space="preserve">В зависимости от оснований возникновения </w:t>
-      </w:r>
-      <w:proofErr w:type="spellStart"/>
-      <w:r>
-        <w:rPr>
-          <w:rFonts w:ascii="Times New Roman" w:hAnsi="Times New Roman" w:cs="Times New Roman"/>
-          <w:sz w:val="32"/>
-          <w:szCs w:val="32"/>
-        </w:rPr>
-        <w:t>ответстенность</w:t>
-      </w:r>
-      <w:proofErr w:type="spellEnd"/>
-      <w:r>
-        <w:rPr>
-          <w:rFonts w:ascii="Times New Roman" w:hAnsi="Times New Roman" w:cs="Times New Roman"/>
-          <w:sz w:val="32"/>
-          <w:szCs w:val="32"/>
-        </w:rPr>
-        <w:t xml:space="preserve"> субсидиарного должника может быть</w:t>
+        </w:rPr>
+      </w:pPr>
+      <w:r>
+        <w:rPr>
+          <w:rFonts w:ascii="Times New Roman" w:hAnsi="Times New Roman" w:cs="Times New Roman"/>
+          <w:sz w:val="32"/>
+          <w:szCs w:val="32"/>
+        </w:rPr>
+        <w:t>В зависимости от оснований возникновения ответст</w:t>
+      </w:r>
+      <w:r>
+        <w:rPr>
+          <w:rFonts w:ascii="Times New Roman" w:hAnsi="Times New Roman" w:cs="Times New Roman"/>
+          <w:sz w:val="32"/>
+          <w:szCs w:val="32"/>
+        </w:rPr>
+        <w:t>в</w:t>
+      </w:r>
+      <w:r>
+        <w:rPr>
+          <w:rFonts w:ascii="Times New Roman" w:hAnsi="Times New Roman" w:cs="Times New Roman"/>
+          <w:sz w:val="32"/>
+          <w:szCs w:val="32"/>
+        </w:rPr>
+        <w:t>енность субсидиарного должника может быть</w:t>
       </w:r>
       <w:r>
         <w:rPr>
@@ -14576,7 +14561,6 @@
           <w:rFonts w:ascii="Times New Roman" w:hAnsi="Times New Roman" w:cs="Times New Roman"/>
           <w:sz w:val="32"/>
           <w:szCs w:val="32"/>
-          <w:lang w:val="en-US"/>
         </w:rPr>
       </w:pPr>
       <w:r>
@@ -14634,7 +14618,6 @@
           <w:rFonts w:ascii="Times New Roman" w:hAnsi="Times New Roman" w:cs="Times New Roman"/>
           <w:sz w:val="32"/>
           <w:szCs w:val="32"/>
-          <w:lang w:val="en-US"/>
         </w:rPr>
       </w:pPr>
       <w:r>
@@ -14670,7 +14653,6 @@
           <w:rFonts w:ascii="Times New Roman" w:hAnsi="Times New Roman" w:cs="Times New Roman"/>
           <w:sz w:val="32"/>
           <w:szCs w:val="32"/>
-          <w:lang w:val="en-US"/>
         </w:rPr>
       </w:pPr>
       <w:r>
@@ -14753,7 +14735,6 @@
           <w:rFonts w:ascii="Times New Roman" w:hAnsi="Times New Roman" w:cs="Times New Roman"/>
           <w:sz w:val="32"/>
           <w:szCs w:val="32"/>
-          <w:lang w:val="en-US"/>
         </w:rPr>
       </w:pPr>
       <w:r>
@@ -14983,8 +14964,1625 @@
           <w:szCs w:val="32"/>
         </w:rPr>
       </w:pPr>
+    </w:p>
+    <w:p>
+      <w:pPr>
+        <w:rPr>
+          <w:rFonts w:ascii="Times New Roman" w:hAnsi="Times New Roman" w:cs="Times New Roman"/>
+          <w:sz w:val="32"/>
+          <w:szCs w:val="32"/>
+        </w:rPr>
+      </w:pPr>
+      <w:r>
+        <w:rPr>
+          <w:rFonts w:ascii="Times New Roman" w:hAnsi="Times New Roman" w:cs="Times New Roman"/>
+          <w:sz w:val="32"/>
+          <w:szCs w:val="32"/>
+        </w:rPr>
+        <w:t>ЛК 6</w:t>
+      </w:r>
+    </w:p>
+    <w:p>
+      <w:pPr>
+        <w:rPr>
+          <w:rFonts w:ascii="Times New Roman" w:hAnsi="Times New Roman" w:cs="Times New Roman"/>
+          <w:sz w:val="32"/>
+          <w:szCs w:val="32"/>
+        </w:rPr>
+      </w:pPr>
+      <w:r>
+        <w:rPr>
+          <w:rFonts w:ascii="Times New Roman" w:hAnsi="Times New Roman" w:cs="Times New Roman"/>
+          <w:b/>
+          <w:sz w:val="32"/>
+          <w:szCs w:val="32"/>
+        </w:rPr>
+        <w:t>Экономическая сущность предпринимательской деятельности</w:t>
+      </w:r>
+    </w:p>
+    <w:p>
+      <w:pPr>
+        <w:rPr>
+          <w:rFonts w:ascii="Times New Roman" w:hAnsi="Times New Roman" w:cs="Times New Roman"/>
+          <w:sz w:val="32"/>
+          <w:szCs w:val="32"/>
+          <w:lang w:val="en-US"/>
+        </w:rPr>
+      </w:pPr>
+      <w:r>
+        <w:rPr>
+          <w:rFonts w:ascii="Times New Roman" w:hAnsi="Times New Roman" w:cs="Times New Roman"/>
+          <w:sz w:val="32"/>
+          <w:szCs w:val="32"/>
+        </w:rPr>
+        <w:t>Вопросы</w:t>
+      </w:r>
+      <w:r>
+        <w:rPr>
+          <w:rFonts w:ascii="Times New Roman" w:hAnsi="Times New Roman" w:cs="Times New Roman"/>
+          <w:sz w:val="32"/>
+          <w:szCs w:val="32"/>
+          <w:lang w:val="en-US"/>
+        </w:rPr>
+        <w:t>:</w:t>
+      </w:r>
+    </w:p>
+    <w:p>
+      <w:pPr>
+        <w:pStyle w:val="a3"/>
+        <w:numPr>
+          <w:ilvl w:val="0"/>
+          <w:numId w:val="36"/>
+        </w:numPr>
+        <w:rPr>
+          <w:rFonts w:ascii="Times New Roman" w:hAnsi="Times New Roman" w:cs="Times New Roman"/>
+          <w:sz w:val="32"/>
+          <w:szCs w:val="32"/>
+          <w:lang w:val="en-US"/>
+        </w:rPr>
+      </w:pPr>
+      <w:r>
+        <w:rPr>
+          <w:rFonts w:ascii="Times New Roman" w:hAnsi="Times New Roman" w:cs="Times New Roman"/>
+          <w:sz w:val="32"/>
+          <w:szCs w:val="32"/>
+        </w:rPr>
+        <w:t>Понятие предпринимательства и малого бизнеса</w:t>
+      </w:r>
+    </w:p>
+    <w:p>
+      <w:pPr>
+        <w:pStyle w:val="a3"/>
+        <w:numPr>
+          <w:ilvl w:val="0"/>
+          <w:numId w:val="36"/>
+        </w:numPr>
+        <w:rPr>
+          <w:rFonts w:ascii="Times New Roman" w:hAnsi="Times New Roman" w:cs="Times New Roman"/>
+          <w:sz w:val="32"/>
+          <w:szCs w:val="32"/>
+          <w:lang w:val="en-US"/>
+        </w:rPr>
+      </w:pPr>
+      <w:r>
+        <w:rPr>
+          <w:rFonts w:ascii="Times New Roman" w:hAnsi="Times New Roman" w:cs="Times New Roman"/>
+          <w:sz w:val="32"/>
+          <w:szCs w:val="32"/>
+        </w:rPr>
+        <w:t>Виды и формы предпринимательской деятельности</w:t>
+      </w:r>
+    </w:p>
+    <w:p>
+      <w:pPr>
+        <w:pStyle w:val="a3"/>
+        <w:numPr>
+          <w:ilvl w:val="0"/>
+          <w:numId w:val="36"/>
+        </w:numPr>
+        <w:rPr>
+          <w:rFonts w:ascii="Times New Roman" w:hAnsi="Times New Roman" w:cs="Times New Roman"/>
+          <w:sz w:val="32"/>
+          <w:szCs w:val="32"/>
+        </w:rPr>
+      </w:pPr>
+      <w:r>
+        <w:rPr>
+          <w:rFonts w:ascii="Times New Roman" w:hAnsi="Times New Roman" w:cs="Times New Roman"/>
+          <w:sz w:val="32"/>
+          <w:szCs w:val="32"/>
+        </w:rPr>
+        <w:t>Предприниматель и его функции в рыночной экономике</w:t>
+      </w:r>
+    </w:p>
+    <w:p>
+      <w:pPr>
+        <w:pStyle w:val="a3"/>
+        <w:numPr>
+          <w:ilvl w:val="0"/>
+          <w:numId w:val="36"/>
+        </w:numPr>
+        <w:rPr>
+          <w:rFonts w:ascii="Times New Roman" w:hAnsi="Times New Roman" w:cs="Times New Roman"/>
+          <w:sz w:val="32"/>
+          <w:szCs w:val="32"/>
+        </w:rPr>
+      </w:pPr>
+      <w:r>
+        <w:rPr>
+          <w:rFonts w:ascii="Times New Roman" w:hAnsi="Times New Roman" w:cs="Times New Roman"/>
+          <w:sz w:val="32"/>
+          <w:szCs w:val="32"/>
+        </w:rPr>
+        <w:t>Формы государственной поддержки малого и среднего предпринимательства</w:t>
+      </w:r>
+    </w:p>
+    <w:p>
+      <w:pPr>
+        <w:rPr>
+          <w:rFonts w:ascii="Times New Roman" w:hAnsi="Times New Roman" w:cs="Times New Roman"/>
+          <w:sz w:val="32"/>
+          <w:szCs w:val="32"/>
+          <w:lang w:val="en-US"/>
+        </w:rPr>
+      </w:pPr>
+    </w:p>
+    <w:p>
+      <w:pPr>
+        <w:pStyle w:val="a3"/>
+        <w:numPr>
+          <w:ilvl w:val="0"/>
+          <w:numId w:val="37"/>
+        </w:numPr>
+        <w:rPr>
+          <w:rFonts w:ascii="Times New Roman" w:hAnsi="Times New Roman" w:cs="Times New Roman"/>
+          <w:b/>
+          <w:sz w:val="32"/>
+          <w:szCs w:val="32"/>
+          <w:lang w:val="en-US"/>
+        </w:rPr>
+      </w:pPr>
+      <w:r>
+        <w:rPr>
+          <w:rFonts w:ascii="Times New Roman" w:hAnsi="Times New Roman" w:cs="Times New Roman"/>
+          <w:b/>
+          <w:sz w:val="32"/>
+          <w:szCs w:val="32"/>
+        </w:rPr>
+        <w:t>Понятие предпринимательства и малого бизнеса</w:t>
+      </w:r>
+    </w:p>
+    <w:p>
+      <w:pPr>
+        <w:rPr>
+          <w:rFonts w:ascii="Times New Roman" w:hAnsi="Times New Roman" w:cs="Times New Roman"/>
+          <w:sz w:val="32"/>
+          <w:szCs w:val="32"/>
+        </w:rPr>
+      </w:pPr>
+      <w:r>
+        <w:rPr>
+          <w:rFonts w:ascii="Times New Roman" w:hAnsi="Times New Roman" w:cs="Times New Roman"/>
+          <w:sz w:val="32"/>
+          <w:szCs w:val="32"/>
+        </w:rPr>
+        <w:t>В хозяйственной деятельности субъектов рыночной экономики понятия предпринимательство и бизнес тесно связаны между собою и практически взаимосвязаны</w:t>
+      </w:r>
+      <w:r>
+        <w:rPr>
+          <w:rFonts w:ascii="Times New Roman" w:hAnsi="Times New Roman" w:cs="Times New Roman"/>
+          <w:sz w:val="32"/>
+          <w:szCs w:val="32"/>
+        </w:rPr>
+        <w:t>.</w:t>
+      </w:r>
+    </w:p>
+    <w:p>
+      <w:pPr>
+        <w:rPr>
+          <w:rFonts w:ascii="Times New Roman" w:hAnsi="Times New Roman" w:cs="Times New Roman"/>
+          <w:sz w:val="32"/>
+          <w:szCs w:val="32"/>
+        </w:rPr>
+      </w:pPr>
+      <w:r>
+        <w:rPr>
+          <w:rFonts w:ascii="Times New Roman" w:hAnsi="Times New Roman" w:cs="Times New Roman"/>
+          <w:sz w:val="32"/>
+          <w:szCs w:val="32"/>
+        </w:rPr>
+        <w:t>Рассматривая предпринимательство и бизнес как вид экономической деятельности</w:t>
+      </w:r>
+      <w:r>
+        <w:rPr>
+          <w:rFonts w:ascii="Times New Roman" w:hAnsi="Times New Roman" w:cs="Times New Roman"/>
+          <w:sz w:val="32"/>
+          <w:szCs w:val="32"/>
+        </w:rPr>
+        <w:t xml:space="preserve">, </w:t>
+      </w:r>
+      <w:r>
+        <w:rPr>
+          <w:rFonts w:ascii="Times New Roman" w:hAnsi="Times New Roman" w:cs="Times New Roman"/>
+          <w:sz w:val="32"/>
+          <w:szCs w:val="32"/>
+        </w:rPr>
+        <w:t>отечественные и зарубежные исследователи процессов рыночной экономики считают</w:t>
+      </w:r>
+      <w:r>
+        <w:rPr>
+          <w:rFonts w:ascii="Times New Roman" w:hAnsi="Times New Roman" w:cs="Times New Roman"/>
+          <w:sz w:val="32"/>
+          <w:szCs w:val="32"/>
+        </w:rPr>
+        <w:t xml:space="preserve">, </w:t>
+      </w:r>
+      <w:r>
+        <w:rPr>
+          <w:rFonts w:ascii="Times New Roman" w:hAnsi="Times New Roman" w:cs="Times New Roman"/>
+          <w:sz w:val="32"/>
+          <w:szCs w:val="32"/>
+        </w:rPr>
+        <w:t>что эти термины означают свободное хозяйствование</w:t>
+      </w:r>
+      <w:r>
+        <w:rPr>
+          <w:rFonts w:ascii="Times New Roman" w:hAnsi="Times New Roman" w:cs="Times New Roman"/>
+          <w:sz w:val="32"/>
+          <w:szCs w:val="32"/>
+        </w:rPr>
+        <w:t xml:space="preserve">, </w:t>
+      </w:r>
+      <w:r>
+        <w:rPr>
+          <w:rFonts w:ascii="Times New Roman" w:hAnsi="Times New Roman" w:cs="Times New Roman"/>
+          <w:sz w:val="32"/>
+          <w:szCs w:val="32"/>
+        </w:rPr>
+        <w:t>осуществляемые частными лицами или организациями</w:t>
+      </w:r>
+      <w:r>
+        <w:rPr>
+          <w:rFonts w:ascii="Times New Roman" w:hAnsi="Times New Roman" w:cs="Times New Roman"/>
+          <w:sz w:val="32"/>
+          <w:szCs w:val="32"/>
+        </w:rPr>
+        <w:t>.</w:t>
+      </w:r>
+    </w:p>
+    <w:p>
+      <w:pPr>
+        <w:rPr>
+          <w:rFonts w:ascii="Times New Roman" w:hAnsi="Times New Roman" w:cs="Times New Roman"/>
+          <w:sz w:val="32"/>
+          <w:szCs w:val="32"/>
+        </w:rPr>
+      </w:pPr>
+      <w:r>
+        <w:rPr>
+          <w:rFonts w:ascii="Times New Roman" w:hAnsi="Times New Roman" w:cs="Times New Roman"/>
+          <w:sz w:val="32"/>
+          <w:szCs w:val="32"/>
+        </w:rPr>
+        <w:lastRenderedPageBreak/>
+        <w:t>Однако понятия предпринимательство и бизнес не могут считаться синонимами при рассмотрении экономической сферы их действия</w:t>
+      </w:r>
+      <w:r>
+        <w:rPr>
+          <w:rFonts w:ascii="Times New Roman" w:hAnsi="Times New Roman" w:cs="Times New Roman"/>
+          <w:sz w:val="32"/>
+          <w:szCs w:val="32"/>
+        </w:rPr>
+        <w:t>.</w:t>
+      </w:r>
+    </w:p>
+    <w:p>
+      <w:pPr>
+        <w:rPr>
+          <w:rFonts w:ascii="Times New Roman" w:hAnsi="Times New Roman" w:cs="Times New Roman"/>
+          <w:sz w:val="32"/>
+          <w:szCs w:val="32"/>
+        </w:rPr>
+      </w:pPr>
+      <w:r>
+        <w:rPr>
+          <w:rFonts w:ascii="Times New Roman" w:hAnsi="Times New Roman" w:cs="Times New Roman"/>
+          <w:sz w:val="32"/>
+          <w:szCs w:val="32"/>
+        </w:rPr>
+        <w:t>В зарубежных учебниках бизнес определяется как система производства для удовлетворения потребностей и желаний общества</w:t>
+      </w:r>
+      <w:r>
+        <w:rPr>
+          <w:rFonts w:ascii="Times New Roman" w:hAnsi="Times New Roman" w:cs="Times New Roman"/>
+          <w:sz w:val="32"/>
+          <w:szCs w:val="32"/>
+        </w:rPr>
+        <w:t>.</w:t>
+      </w:r>
+    </w:p>
+    <w:p>
+      <w:pPr>
+        <w:rPr>
+          <w:rFonts w:ascii="Times New Roman" w:hAnsi="Times New Roman" w:cs="Times New Roman"/>
+          <w:sz w:val="32"/>
+          <w:szCs w:val="32"/>
+        </w:rPr>
+      </w:pPr>
+      <w:r>
+        <w:rPr>
+          <w:rFonts w:ascii="Times New Roman" w:hAnsi="Times New Roman" w:cs="Times New Roman"/>
+          <w:sz w:val="32"/>
+          <w:szCs w:val="32"/>
+        </w:rPr>
+        <w:t>В обобщенном виде бизнес – это деловая активность человека в системе рыночных отношений</w:t>
+      </w:r>
+      <w:r>
+        <w:rPr>
+          <w:rFonts w:ascii="Times New Roman" w:hAnsi="Times New Roman" w:cs="Times New Roman"/>
+          <w:sz w:val="32"/>
+          <w:szCs w:val="32"/>
+        </w:rPr>
+        <w:t>.</w:t>
+      </w:r>
+    </w:p>
+    <w:p>
+      <w:pPr>
+        <w:rPr>
+          <w:rFonts w:ascii="Times New Roman" w:hAnsi="Times New Roman" w:cs="Times New Roman"/>
+          <w:sz w:val="32"/>
+          <w:szCs w:val="32"/>
+          <w:lang w:val="en-US"/>
+        </w:rPr>
+      </w:pPr>
+      <w:r>
+        <w:rPr>
+          <w:rFonts w:ascii="Times New Roman" w:hAnsi="Times New Roman" w:cs="Times New Roman"/>
+          <w:sz w:val="32"/>
+          <w:szCs w:val="32"/>
+        </w:rPr>
+        <w:t>Предпринимательская деятельность выступает как одна из форм бизнеса и осуществляется в различных его сферах</w:t>
+      </w:r>
+      <w:r>
+        <w:rPr>
+          <w:rFonts w:ascii="Times New Roman" w:hAnsi="Times New Roman" w:cs="Times New Roman"/>
+          <w:sz w:val="32"/>
+          <w:szCs w:val="32"/>
+        </w:rPr>
+        <w:t>.</w:t>
+      </w:r>
+    </w:p>
+    <w:p>
+      <w:pPr>
+        <w:rPr>
+          <w:rFonts w:ascii="Times New Roman" w:hAnsi="Times New Roman" w:cs="Times New Roman"/>
+          <w:sz w:val="32"/>
+          <w:szCs w:val="32"/>
+        </w:rPr>
+      </w:pPr>
+      <w:r>
+        <w:rPr>
+          <w:rFonts w:ascii="Times New Roman" w:hAnsi="Times New Roman" w:cs="Times New Roman"/>
+          <w:sz w:val="32"/>
+          <w:szCs w:val="32"/>
+        </w:rPr>
+        <w:t>В западной политэкономии понятие предприниматель появилось в 18 веке в трудах А</w:t>
+      </w:r>
+      <w:r>
+        <w:rPr>
+          <w:rFonts w:ascii="Times New Roman" w:hAnsi="Times New Roman" w:cs="Times New Roman"/>
+          <w:sz w:val="32"/>
+          <w:szCs w:val="32"/>
+        </w:rPr>
+        <w:t xml:space="preserve">. </w:t>
+      </w:r>
+      <w:r>
+        <w:rPr>
+          <w:rFonts w:ascii="Times New Roman" w:hAnsi="Times New Roman" w:cs="Times New Roman"/>
+          <w:sz w:val="32"/>
+          <w:szCs w:val="32"/>
+        </w:rPr>
+        <w:t>Смита</w:t>
+      </w:r>
+      <w:r>
+        <w:rPr>
+          <w:rFonts w:ascii="Times New Roman" w:hAnsi="Times New Roman" w:cs="Times New Roman"/>
+          <w:sz w:val="32"/>
+          <w:szCs w:val="32"/>
+        </w:rPr>
+        <w:t>.</w:t>
+      </w:r>
+    </w:p>
+    <w:p>
+      <w:pPr>
+        <w:rPr>
+          <w:rFonts w:ascii="Times New Roman" w:hAnsi="Times New Roman" w:cs="Times New Roman"/>
+          <w:sz w:val="32"/>
+          <w:szCs w:val="32"/>
+        </w:rPr>
+      </w:pPr>
+      <w:r>
+        <w:rPr>
+          <w:rFonts w:ascii="Times New Roman" w:hAnsi="Times New Roman" w:cs="Times New Roman"/>
+          <w:sz w:val="32"/>
+          <w:szCs w:val="32"/>
+        </w:rPr>
+        <w:t>В современном значении предприниматель – субъект</w:t>
+      </w:r>
+      <w:r>
+        <w:rPr>
+          <w:rFonts w:ascii="Times New Roman" w:hAnsi="Times New Roman" w:cs="Times New Roman"/>
+          <w:sz w:val="32"/>
+          <w:szCs w:val="32"/>
+        </w:rPr>
+        <w:t xml:space="preserve">, </w:t>
+      </w:r>
+      <w:r>
+        <w:rPr>
+          <w:rFonts w:ascii="Times New Roman" w:hAnsi="Times New Roman" w:cs="Times New Roman"/>
+          <w:sz w:val="32"/>
+          <w:szCs w:val="32"/>
+        </w:rPr>
+        <w:t>деятельность которого нацелена на получение прибыли и которая ведется им в условиях риска и собственной имущественной ответственности</w:t>
+      </w:r>
+      <w:r>
+        <w:rPr>
+          <w:rFonts w:ascii="Times New Roman" w:hAnsi="Times New Roman" w:cs="Times New Roman"/>
+          <w:sz w:val="32"/>
+          <w:szCs w:val="32"/>
+        </w:rPr>
+        <w:t>.</w:t>
+      </w:r>
+    </w:p>
+    <w:p>
+      <w:pPr>
+        <w:rPr>
+          <w:rFonts w:ascii="Times New Roman" w:hAnsi="Times New Roman" w:cs="Times New Roman"/>
+          <w:sz w:val="32"/>
+          <w:szCs w:val="32"/>
+        </w:rPr>
+      </w:pPr>
+      <w:proofErr w:type="gramStart"/>
+      <w:r>
+        <w:rPr>
+          <w:rFonts w:ascii="Times New Roman" w:hAnsi="Times New Roman" w:cs="Times New Roman"/>
+          <w:sz w:val="32"/>
+          <w:szCs w:val="32"/>
+        </w:rPr>
+        <w:t>Предпринимательская деятельность – это самостоятельная деятельность юридических и физических лиц</w:t>
+      </w:r>
+      <w:r>
+        <w:rPr>
+          <w:rFonts w:ascii="Times New Roman" w:hAnsi="Times New Roman" w:cs="Times New Roman"/>
+          <w:sz w:val="32"/>
+          <w:szCs w:val="32"/>
+        </w:rPr>
+        <w:t xml:space="preserve">, </w:t>
+      </w:r>
+      <w:r>
+        <w:rPr>
+          <w:rFonts w:ascii="Times New Roman" w:hAnsi="Times New Roman" w:cs="Times New Roman"/>
+          <w:sz w:val="32"/>
+          <w:szCs w:val="32"/>
+        </w:rPr>
+        <w:t>осуществляемая ими в гражданском обороте от своего имени</w:t>
+      </w:r>
+      <w:r>
+        <w:rPr>
+          <w:rFonts w:ascii="Times New Roman" w:hAnsi="Times New Roman" w:cs="Times New Roman"/>
+          <w:sz w:val="32"/>
+          <w:szCs w:val="32"/>
+        </w:rPr>
+        <w:t xml:space="preserve">, </w:t>
+      </w:r>
+      <w:r>
+        <w:rPr>
+          <w:rFonts w:ascii="Times New Roman" w:hAnsi="Times New Roman" w:cs="Times New Roman"/>
+          <w:sz w:val="32"/>
+          <w:szCs w:val="32"/>
+        </w:rPr>
+        <w:t>на свой риск и под свою имущественную ответственность и направленная на систематическое получение прибыли от пользования имуществом</w:t>
+      </w:r>
+      <w:r>
+        <w:rPr>
+          <w:rFonts w:ascii="Times New Roman" w:hAnsi="Times New Roman" w:cs="Times New Roman"/>
+          <w:sz w:val="32"/>
+          <w:szCs w:val="32"/>
+        </w:rPr>
+        <w:t xml:space="preserve">, </w:t>
+      </w:r>
+      <w:r>
+        <w:rPr>
+          <w:rFonts w:ascii="Times New Roman" w:hAnsi="Times New Roman" w:cs="Times New Roman"/>
+          <w:sz w:val="32"/>
+          <w:szCs w:val="32"/>
+        </w:rPr>
+        <w:t>продажи вещей</w:t>
+      </w:r>
+      <w:r>
+        <w:rPr>
+          <w:rFonts w:ascii="Times New Roman" w:hAnsi="Times New Roman" w:cs="Times New Roman"/>
+          <w:sz w:val="32"/>
+          <w:szCs w:val="32"/>
+        </w:rPr>
+        <w:t xml:space="preserve">, </w:t>
+      </w:r>
+      <w:r>
+        <w:rPr>
+          <w:rFonts w:ascii="Times New Roman" w:hAnsi="Times New Roman" w:cs="Times New Roman"/>
+          <w:sz w:val="32"/>
+          <w:szCs w:val="32"/>
+        </w:rPr>
+        <w:t>произведенных</w:t>
+      </w:r>
+      <w:r>
+        <w:rPr>
+          <w:rFonts w:ascii="Times New Roman" w:hAnsi="Times New Roman" w:cs="Times New Roman"/>
+          <w:sz w:val="32"/>
+          <w:szCs w:val="32"/>
+        </w:rPr>
+        <w:t xml:space="preserve">, </w:t>
+      </w:r>
+      <w:r>
+        <w:rPr>
+          <w:rFonts w:ascii="Times New Roman" w:hAnsi="Times New Roman" w:cs="Times New Roman"/>
+          <w:sz w:val="32"/>
+          <w:szCs w:val="32"/>
+        </w:rPr>
+        <w:t>переработанных или приобретенных указанными лицами для продажи</w:t>
+      </w:r>
+      <w:r>
+        <w:rPr>
+          <w:rFonts w:ascii="Times New Roman" w:hAnsi="Times New Roman" w:cs="Times New Roman"/>
+          <w:sz w:val="32"/>
+          <w:szCs w:val="32"/>
+        </w:rPr>
+        <w:t xml:space="preserve">, </w:t>
+      </w:r>
+      <w:r>
+        <w:rPr>
+          <w:rFonts w:ascii="Times New Roman" w:hAnsi="Times New Roman" w:cs="Times New Roman"/>
+          <w:sz w:val="32"/>
+          <w:szCs w:val="32"/>
+        </w:rPr>
+        <w:t>а также от выполнения работ или оказанию услуг</w:t>
+      </w:r>
+      <w:r>
+        <w:rPr>
+          <w:rFonts w:ascii="Times New Roman" w:hAnsi="Times New Roman" w:cs="Times New Roman"/>
+          <w:sz w:val="32"/>
+          <w:szCs w:val="32"/>
+        </w:rPr>
+        <w:t>.</w:t>
+      </w:r>
+      <w:proofErr w:type="gramEnd"/>
+    </w:p>
+    <w:p>
+      <w:pPr>
+        <w:rPr>
+          <w:rFonts w:ascii="Times New Roman" w:hAnsi="Times New Roman" w:cs="Times New Roman"/>
+          <w:sz w:val="32"/>
+          <w:szCs w:val="32"/>
+        </w:rPr>
+      </w:pPr>
+      <w:r>
+        <w:rPr>
+          <w:rFonts w:ascii="Times New Roman" w:hAnsi="Times New Roman" w:cs="Times New Roman"/>
+          <w:sz w:val="32"/>
+          <w:szCs w:val="32"/>
+        </w:rPr>
+        <w:t>В системе рыночных отношений малый бизнес выступает как форма предпринимательской деятельности</w:t>
+      </w:r>
+      <w:r>
+        <w:rPr>
+          <w:rFonts w:ascii="Times New Roman" w:hAnsi="Times New Roman" w:cs="Times New Roman"/>
+          <w:sz w:val="32"/>
+          <w:szCs w:val="32"/>
+        </w:rPr>
+        <w:t xml:space="preserve">, </w:t>
+      </w:r>
+      <w:r>
+        <w:rPr>
+          <w:rFonts w:ascii="Times New Roman" w:hAnsi="Times New Roman" w:cs="Times New Roman"/>
+          <w:sz w:val="32"/>
+          <w:szCs w:val="32"/>
+        </w:rPr>
+        <w:t>которая характеризуется такими отличительными особенностями</w:t>
+      </w:r>
+      <w:r>
+        <w:rPr>
+          <w:rFonts w:ascii="Times New Roman" w:hAnsi="Times New Roman" w:cs="Times New Roman"/>
+          <w:sz w:val="32"/>
+          <w:szCs w:val="32"/>
+        </w:rPr>
+        <w:t xml:space="preserve">, </w:t>
+      </w:r>
+      <w:r>
+        <w:rPr>
+          <w:rFonts w:ascii="Times New Roman" w:hAnsi="Times New Roman" w:cs="Times New Roman"/>
+          <w:sz w:val="32"/>
+          <w:szCs w:val="32"/>
+        </w:rPr>
+        <w:t>как размер</w:t>
+      </w:r>
+      <w:r>
+        <w:rPr>
+          <w:rFonts w:ascii="Times New Roman" w:hAnsi="Times New Roman" w:cs="Times New Roman"/>
+          <w:sz w:val="32"/>
+          <w:szCs w:val="32"/>
+        </w:rPr>
+        <w:t xml:space="preserve">, </w:t>
+      </w:r>
+      <w:r>
+        <w:rPr>
+          <w:rFonts w:ascii="Times New Roman" w:hAnsi="Times New Roman" w:cs="Times New Roman"/>
+          <w:sz w:val="32"/>
+          <w:szCs w:val="32"/>
+        </w:rPr>
+        <w:t>численность работающих</w:t>
+      </w:r>
+      <w:r>
+        <w:rPr>
+          <w:rFonts w:ascii="Times New Roman" w:hAnsi="Times New Roman" w:cs="Times New Roman"/>
+          <w:sz w:val="32"/>
+          <w:szCs w:val="32"/>
+        </w:rPr>
+        <w:t xml:space="preserve">, </w:t>
+      </w:r>
+      <w:r>
+        <w:rPr>
+          <w:rFonts w:ascii="Times New Roman" w:hAnsi="Times New Roman" w:cs="Times New Roman"/>
+          <w:sz w:val="32"/>
+          <w:szCs w:val="32"/>
+        </w:rPr>
+        <w:t>отраслевая принадлежность</w:t>
+      </w:r>
+      <w:r>
+        <w:rPr>
+          <w:rFonts w:ascii="Times New Roman" w:hAnsi="Times New Roman" w:cs="Times New Roman"/>
+          <w:sz w:val="32"/>
+          <w:szCs w:val="32"/>
+        </w:rPr>
+        <w:t>.</w:t>
+      </w:r>
+    </w:p>
+    <w:p>
+      <w:pPr>
+        <w:rPr>
+          <w:rFonts w:ascii="Times New Roman" w:hAnsi="Times New Roman" w:cs="Times New Roman"/>
+          <w:sz w:val="32"/>
+          <w:szCs w:val="32"/>
+        </w:rPr>
+      </w:pPr>
+      <w:r>
+        <w:rPr>
+          <w:rFonts w:ascii="Times New Roman" w:hAnsi="Times New Roman" w:cs="Times New Roman"/>
+          <w:sz w:val="32"/>
+          <w:szCs w:val="32"/>
+        </w:rPr>
+        <w:t>К малому бизнесу относят организации</w:t>
+      </w:r>
+      <w:r>
+        <w:rPr>
+          <w:rFonts w:ascii="Times New Roman" w:hAnsi="Times New Roman" w:cs="Times New Roman"/>
+          <w:sz w:val="32"/>
+          <w:szCs w:val="32"/>
+        </w:rPr>
+        <w:t xml:space="preserve">, </w:t>
+      </w:r>
+      <w:r>
+        <w:rPr>
+          <w:rFonts w:ascii="Times New Roman" w:hAnsi="Times New Roman" w:cs="Times New Roman"/>
+          <w:sz w:val="32"/>
+          <w:szCs w:val="32"/>
+        </w:rPr>
+        <w:t>которые имеют независимую собственность</w:t>
+      </w:r>
+      <w:r>
+        <w:rPr>
+          <w:rFonts w:ascii="Times New Roman" w:hAnsi="Times New Roman" w:cs="Times New Roman"/>
+          <w:sz w:val="32"/>
+          <w:szCs w:val="32"/>
+        </w:rPr>
+        <w:t xml:space="preserve">, </w:t>
+      </w:r>
+      <w:r>
+        <w:rPr>
+          <w:rFonts w:ascii="Times New Roman" w:hAnsi="Times New Roman" w:cs="Times New Roman"/>
+          <w:sz w:val="32"/>
+          <w:szCs w:val="32"/>
+        </w:rPr>
+        <w:t>обладают хозяйственной самостоятельностью и не доминируют в своей сфере деятельности</w:t>
+      </w:r>
+      <w:r>
+        <w:rPr>
+          <w:rFonts w:ascii="Times New Roman" w:hAnsi="Times New Roman" w:cs="Times New Roman"/>
+          <w:sz w:val="32"/>
+          <w:szCs w:val="32"/>
+        </w:rPr>
+        <w:t>.</w:t>
+      </w:r>
+    </w:p>
+    <w:p>
+      <w:pPr>
+        <w:rPr>
+          <w:rFonts w:ascii="Times New Roman" w:hAnsi="Times New Roman" w:cs="Times New Roman"/>
+          <w:sz w:val="32"/>
+          <w:szCs w:val="32"/>
+        </w:rPr>
+      </w:pPr>
+      <w:r>
+        <w:rPr>
+          <w:rFonts w:ascii="Times New Roman" w:hAnsi="Times New Roman" w:cs="Times New Roman"/>
+          <w:sz w:val="32"/>
+          <w:szCs w:val="32"/>
+        </w:rPr>
+        <w:lastRenderedPageBreak/>
+        <w:t>Малый бизнес играет важную роль в экономике любой развитой страны</w:t>
+      </w:r>
+      <w:r>
+        <w:rPr>
+          <w:rFonts w:ascii="Times New Roman" w:hAnsi="Times New Roman" w:cs="Times New Roman"/>
+          <w:sz w:val="32"/>
+          <w:szCs w:val="32"/>
+        </w:rPr>
+        <w:t>.</w:t>
+      </w:r>
+    </w:p>
+    <w:p>
+      <w:pPr>
+        <w:rPr>
+          <w:rFonts w:ascii="Times New Roman" w:hAnsi="Times New Roman" w:cs="Times New Roman"/>
+          <w:sz w:val="32"/>
+          <w:szCs w:val="32"/>
+          <w:lang w:val="en-US"/>
+        </w:rPr>
+      </w:pPr>
+      <w:r>
+        <w:rPr>
+          <w:rFonts w:ascii="Times New Roman" w:hAnsi="Times New Roman" w:cs="Times New Roman"/>
+          <w:sz w:val="32"/>
+          <w:szCs w:val="32"/>
+        </w:rPr>
+        <w:t>Преимущества малого бизнеса</w:t>
+      </w:r>
+      <w:r>
+        <w:rPr>
+          <w:rFonts w:ascii="Times New Roman" w:hAnsi="Times New Roman" w:cs="Times New Roman"/>
+          <w:sz w:val="32"/>
+          <w:szCs w:val="32"/>
+          <w:lang w:val="en-US"/>
+        </w:rPr>
+        <w:t>:</w:t>
+      </w:r>
+    </w:p>
+    <w:p>
+      <w:pPr>
+        <w:pStyle w:val="a3"/>
+        <w:numPr>
+          <w:ilvl w:val="0"/>
+          <w:numId w:val="38"/>
+        </w:numPr>
+        <w:rPr>
+          <w:rFonts w:ascii="Times New Roman" w:hAnsi="Times New Roman" w:cs="Times New Roman"/>
+          <w:sz w:val="32"/>
+          <w:szCs w:val="32"/>
+        </w:rPr>
+      </w:pPr>
+      <w:r>
+        <w:rPr>
+          <w:rFonts w:ascii="Times New Roman" w:hAnsi="Times New Roman" w:cs="Times New Roman"/>
+          <w:sz w:val="32"/>
+          <w:szCs w:val="32"/>
+        </w:rPr>
+        <w:t>Труд на мелких предприятиях носит материальный характер</w:t>
+      </w:r>
+    </w:p>
+    <w:p>
+      <w:pPr>
+        <w:pStyle w:val="a3"/>
+        <w:numPr>
+          <w:ilvl w:val="0"/>
+          <w:numId w:val="38"/>
+        </w:numPr>
+        <w:rPr>
+          <w:rFonts w:ascii="Times New Roman" w:hAnsi="Times New Roman" w:cs="Times New Roman"/>
+          <w:sz w:val="32"/>
+          <w:szCs w:val="32"/>
+        </w:rPr>
+      </w:pPr>
+      <w:r>
+        <w:rPr>
+          <w:rFonts w:ascii="Times New Roman" w:hAnsi="Times New Roman" w:cs="Times New Roman"/>
+          <w:sz w:val="32"/>
+          <w:szCs w:val="32"/>
+        </w:rPr>
+        <w:t>При небольшой численности работников легче выявляются способности каждого из них</w:t>
+      </w:r>
+    </w:p>
+    <w:p>
+      <w:pPr>
+        <w:pStyle w:val="a3"/>
+        <w:numPr>
+          <w:ilvl w:val="0"/>
+          <w:numId w:val="38"/>
+        </w:numPr>
+        <w:rPr>
+          <w:rFonts w:ascii="Times New Roman" w:hAnsi="Times New Roman" w:cs="Times New Roman"/>
+          <w:sz w:val="32"/>
+          <w:szCs w:val="32"/>
+        </w:rPr>
+      </w:pPr>
+      <w:r>
+        <w:rPr>
+          <w:rFonts w:ascii="Times New Roman" w:hAnsi="Times New Roman" w:cs="Times New Roman"/>
+          <w:sz w:val="32"/>
+          <w:szCs w:val="32"/>
+        </w:rPr>
+        <w:t>Гибкость</w:t>
+      </w:r>
+    </w:p>
+    <w:p>
+      <w:pPr>
+        <w:pStyle w:val="a3"/>
+        <w:numPr>
+          <w:ilvl w:val="0"/>
+          <w:numId w:val="38"/>
+        </w:numPr>
+        <w:rPr>
+          <w:rFonts w:ascii="Times New Roman" w:hAnsi="Times New Roman" w:cs="Times New Roman"/>
+          <w:sz w:val="32"/>
+          <w:szCs w:val="32"/>
+        </w:rPr>
+      </w:pPr>
+      <w:r>
+        <w:rPr>
+          <w:rFonts w:ascii="Times New Roman" w:hAnsi="Times New Roman" w:cs="Times New Roman"/>
+          <w:sz w:val="32"/>
+          <w:szCs w:val="32"/>
+        </w:rPr>
+        <w:t>И другие</w:t>
+      </w:r>
+    </w:p>
+    <w:p>
+      <w:pPr>
+        <w:rPr>
+          <w:rFonts w:ascii="Times New Roman" w:hAnsi="Times New Roman" w:cs="Times New Roman"/>
+          <w:sz w:val="32"/>
+          <w:szCs w:val="32"/>
+        </w:rPr>
+      </w:pPr>
+      <w:r>
+        <w:rPr>
+          <w:rFonts w:ascii="Times New Roman" w:hAnsi="Times New Roman" w:cs="Times New Roman"/>
+          <w:sz w:val="32"/>
+          <w:szCs w:val="32"/>
+        </w:rPr>
+        <w:t>В соответствии с Законом РБ от 1 июня 2010 года</w:t>
+      </w:r>
+      <w:r>
+        <w:rPr>
+          <w:rFonts w:ascii="Times New Roman" w:hAnsi="Times New Roman" w:cs="Times New Roman"/>
+          <w:sz w:val="32"/>
+          <w:szCs w:val="32"/>
+        </w:rPr>
+        <w:t xml:space="preserve"> “</w:t>
+      </w:r>
+      <w:r>
+        <w:rPr>
+          <w:rFonts w:ascii="Times New Roman" w:hAnsi="Times New Roman" w:cs="Times New Roman"/>
+          <w:sz w:val="32"/>
+          <w:szCs w:val="32"/>
+        </w:rPr>
+        <w:t>О поддержке малого и среднего предпринимательства</w:t>
+      </w:r>
+      <w:r>
+        <w:rPr>
+          <w:rFonts w:ascii="Times New Roman" w:hAnsi="Times New Roman" w:cs="Times New Roman"/>
+          <w:sz w:val="32"/>
+          <w:szCs w:val="32"/>
+        </w:rPr>
+        <w:t xml:space="preserve">” </w:t>
+      </w:r>
+      <w:r>
+        <w:rPr>
+          <w:rFonts w:ascii="Times New Roman" w:hAnsi="Times New Roman" w:cs="Times New Roman"/>
+          <w:sz w:val="32"/>
+          <w:szCs w:val="32"/>
+        </w:rPr>
+        <w:t>определены субъекты малого и среднего предпринимательства</w:t>
+      </w:r>
+      <w:r>
+        <w:rPr>
+          <w:rFonts w:ascii="Times New Roman" w:hAnsi="Times New Roman" w:cs="Times New Roman"/>
+          <w:sz w:val="32"/>
+          <w:szCs w:val="32"/>
+        </w:rPr>
+        <w:t>.</w:t>
+      </w:r>
+    </w:p>
+    <w:p>
+      <w:pPr>
+        <w:rPr>
+          <w:rFonts w:ascii="Times New Roman" w:hAnsi="Times New Roman" w:cs="Times New Roman"/>
+          <w:sz w:val="32"/>
+          <w:szCs w:val="32"/>
+          <w:lang w:val="en-US"/>
+        </w:rPr>
+      </w:pPr>
+      <w:r>
+        <w:rPr>
+          <w:rFonts w:ascii="Times New Roman" w:hAnsi="Times New Roman" w:cs="Times New Roman"/>
+          <w:sz w:val="32"/>
+          <w:szCs w:val="32"/>
+        </w:rPr>
+        <w:t>К субъектам малого предпринимательства относятся</w:t>
+      </w:r>
+      <w:r>
+        <w:rPr>
+          <w:rFonts w:ascii="Times New Roman" w:hAnsi="Times New Roman" w:cs="Times New Roman"/>
+          <w:sz w:val="32"/>
+          <w:szCs w:val="32"/>
+        </w:rPr>
+        <w:t>:</w:t>
+      </w:r>
+    </w:p>
+    <w:p>
+      <w:pPr>
+        <w:pStyle w:val="a3"/>
+        <w:numPr>
+          <w:ilvl w:val="0"/>
+          <w:numId w:val="39"/>
+        </w:numPr>
+        <w:rPr>
+          <w:rFonts w:ascii="Times New Roman" w:hAnsi="Times New Roman" w:cs="Times New Roman"/>
+          <w:sz w:val="32"/>
+          <w:szCs w:val="32"/>
+        </w:rPr>
+      </w:pPr>
+      <w:r>
+        <w:rPr>
+          <w:rFonts w:ascii="Times New Roman" w:hAnsi="Times New Roman" w:cs="Times New Roman"/>
+          <w:sz w:val="32"/>
+          <w:szCs w:val="32"/>
+        </w:rPr>
+        <w:t>Индивидуальные предприниматели</w:t>
+      </w:r>
+    </w:p>
+    <w:p>
+      <w:pPr>
+        <w:pStyle w:val="a3"/>
+        <w:numPr>
+          <w:ilvl w:val="0"/>
+          <w:numId w:val="39"/>
+        </w:numPr>
+        <w:rPr>
+          <w:rFonts w:ascii="Times New Roman" w:hAnsi="Times New Roman" w:cs="Times New Roman"/>
+          <w:sz w:val="32"/>
+          <w:szCs w:val="32"/>
+        </w:rPr>
+      </w:pPr>
+      <w:proofErr w:type="spellStart"/>
+      <w:r>
+        <w:rPr>
+          <w:rFonts w:ascii="Times New Roman" w:hAnsi="Times New Roman" w:cs="Times New Roman"/>
+          <w:sz w:val="32"/>
+          <w:szCs w:val="32"/>
+        </w:rPr>
+        <w:t>Микроорганизации</w:t>
+      </w:r>
+      <w:proofErr w:type="spellEnd"/>
+    </w:p>
+    <w:p>
+      <w:pPr>
+        <w:pStyle w:val="a3"/>
+        <w:numPr>
+          <w:ilvl w:val="0"/>
+          <w:numId w:val="39"/>
+        </w:numPr>
+        <w:rPr>
+          <w:rFonts w:ascii="Times New Roman" w:hAnsi="Times New Roman" w:cs="Times New Roman"/>
+          <w:sz w:val="32"/>
+          <w:szCs w:val="32"/>
+        </w:rPr>
+      </w:pPr>
+      <w:r>
+        <w:rPr>
+          <w:rFonts w:ascii="Times New Roman" w:hAnsi="Times New Roman" w:cs="Times New Roman"/>
+          <w:sz w:val="32"/>
+          <w:szCs w:val="32"/>
+        </w:rPr>
+        <w:t>Малые организации</w:t>
+      </w:r>
+    </w:p>
+    <w:p>
+      <w:pPr>
+        <w:rPr>
+          <w:rFonts w:ascii="Times New Roman" w:hAnsi="Times New Roman" w:cs="Times New Roman"/>
+          <w:sz w:val="32"/>
+          <w:szCs w:val="32"/>
+        </w:rPr>
+      </w:pPr>
+      <w:r>
+        <w:rPr>
+          <w:rFonts w:ascii="Times New Roman" w:hAnsi="Times New Roman" w:cs="Times New Roman"/>
+          <w:sz w:val="32"/>
+          <w:szCs w:val="32"/>
+        </w:rPr>
+        <w:t>К субъектам среднего предпринимательства относятся зарегистрированные в РБ коммерческие организации со средней численностью работников за календарный год от 101 до 250 человек включительно</w:t>
+      </w:r>
+      <w:r>
+        <w:rPr>
+          <w:rFonts w:ascii="Times New Roman" w:hAnsi="Times New Roman" w:cs="Times New Roman"/>
+          <w:sz w:val="32"/>
+          <w:szCs w:val="32"/>
+        </w:rPr>
+        <w:t>.</w:t>
+      </w:r>
+    </w:p>
+    <w:p>
+      <w:pPr>
+        <w:rPr>
+          <w:rFonts w:ascii="Times New Roman" w:hAnsi="Times New Roman" w:cs="Times New Roman"/>
+          <w:sz w:val="32"/>
+          <w:szCs w:val="32"/>
+          <w:lang w:val="en-US"/>
+        </w:rPr>
+      </w:pPr>
+      <w:r>
+        <w:rPr>
+          <w:rFonts w:ascii="Times New Roman" w:hAnsi="Times New Roman" w:cs="Times New Roman"/>
+          <w:sz w:val="32"/>
+          <w:szCs w:val="32"/>
+        </w:rPr>
+        <w:t>Вместе с тем</w:t>
+      </w:r>
+      <w:r>
+        <w:rPr>
+          <w:rFonts w:ascii="Times New Roman" w:hAnsi="Times New Roman" w:cs="Times New Roman"/>
+          <w:sz w:val="32"/>
+          <w:szCs w:val="32"/>
+        </w:rPr>
+        <w:t xml:space="preserve">, </w:t>
+      </w:r>
+      <w:r>
+        <w:rPr>
+          <w:rFonts w:ascii="Times New Roman" w:hAnsi="Times New Roman" w:cs="Times New Roman"/>
+          <w:sz w:val="32"/>
+          <w:szCs w:val="32"/>
+        </w:rPr>
+        <w:t>малый и средний бизнес имеет недостатки</w:t>
+      </w:r>
+      <w:r>
+        <w:rPr>
+          <w:rFonts w:ascii="Times New Roman" w:hAnsi="Times New Roman" w:cs="Times New Roman"/>
+          <w:sz w:val="32"/>
+          <w:szCs w:val="32"/>
+        </w:rPr>
+        <w:t>:</w:t>
+      </w:r>
+    </w:p>
+    <w:p>
+      <w:pPr>
+        <w:pStyle w:val="a3"/>
+        <w:numPr>
+          <w:ilvl w:val="0"/>
+          <w:numId w:val="40"/>
+        </w:numPr>
+        <w:rPr>
+          <w:rFonts w:ascii="Times New Roman" w:hAnsi="Times New Roman" w:cs="Times New Roman"/>
+          <w:sz w:val="32"/>
+          <w:szCs w:val="32"/>
+          <w:lang w:val="en-US"/>
+        </w:rPr>
+      </w:pPr>
+      <w:r>
+        <w:rPr>
+          <w:rFonts w:ascii="Times New Roman" w:hAnsi="Times New Roman" w:cs="Times New Roman"/>
+          <w:sz w:val="32"/>
+          <w:szCs w:val="32"/>
+        </w:rPr>
+        <w:t>Недостаток оборотных средств</w:t>
+      </w:r>
+    </w:p>
+    <w:p>
+      <w:pPr>
+        <w:pStyle w:val="a3"/>
+        <w:numPr>
+          <w:ilvl w:val="0"/>
+          <w:numId w:val="40"/>
+        </w:numPr>
+        <w:rPr>
+          <w:rFonts w:ascii="Times New Roman" w:hAnsi="Times New Roman" w:cs="Times New Roman"/>
+          <w:sz w:val="32"/>
+          <w:szCs w:val="32"/>
+          <w:lang w:val="en-US"/>
+        </w:rPr>
+      </w:pPr>
+      <w:r>
+        <w:rPr>
+          <w:rFonts w:ascii="Times New Roman" w:hAnsi="Times New Roman" w:cs="Times New Roman"/>
+          <w:sz w:val="32"/>
+          <w:szCs w:val="32"/>
+        </w:rPr>
+        <w:t xml:space="preserve">Небольшие размеры предприятий </w:t>
+      </w:r>
+    </w:p>
+    <w:p>
+      <w:pPr>
+        <w:pStyle w:val="a3"/>
+        <w:numPr>
+          <w:ilvl w:val="0"/>
+          <w:numId w:val="40"/>
+        </w:numPr>
+        <w:rPr>
+          <w:rFonts w:ascii="Times New Roman" w:hAnsi="Times New Roman" w:cs="Times New Roman"/>
+          <w:sz w:val="32"/>
+          <w:szCs w:val="32"/>
+          <w:lang w:val="en-US"/>
+        </w:rPr>
+      </w:pPr>
+      <w:r>
+        <w:rPr>
+          <w:rFonts w:ascii="Times New Roman" w:hAnsi="Times New Roman" w:cs="Times New Roman"/>
+          <w:sz w:val="32"/>
+          <w:szCs w:val="32"/>
+        </w:rPr>
+        <w:t xml:space="preserve">Слабая устойчивость к колебаниям </w:t>
+      </w:r>
+      <w:proofErr w:type="spellStart"/>
+      <w:r>
+        <w:rPr>
+          <w:rFonts w:ascii="Times New Roman" w:hAnsi="Times New Roman" w:cs="Times New Roman"/>
+          <w:sz w:val="32"/>
+          <w:szCs w:val="32"/>
+        </w:rPr>
+        <w:t>конъюктуры</w:t>
+      </w:r>
+      <w:proofErr w:type="spellEnd"/>
+    </w:p>
+    <w:p>
+      <w:pPr>
+        <w:pStyle w:val="a3"/>
+        <w:numPr>
+          <w:ilvl w:val="0"/>
+          <w:numId w:val="40"/>
+        </w:numPr>
+        <w:rPr>
+          <w:rFonts w:ascii="Times New Roman" w:hAnsi="Times New Roman" w:cs="Times New Roman"/>
+          <w:sz w:val="32"/>
+          <w:szCs w:val="32"/>
+          <w:lang w:val="en-US"/>
+        </w:rPr>
+      </w:pPr>
+      <w:r>
+        <w:rPr>
+          <w:rFonts w:ascii="Times New Roman" w:hAnsi="Times New Roman" w:cs="Times New Roman"/>
+          <w:sz w:val="32"/>
+          <w:szCs w:val="32"/>
+        </w:rPr>
+        <w:t>Недостаточно высокий уровень менеджмента</w:t>
+      </w:r>
+    </w:p>
+    <w:p>
+      <w:pPr>
+        <w:rPr>
+          <w:rFonts w:ascii="Times New Roman" w:hAnsi="Times New Roman" w:cs="Times New Roman"/>
+          <w:sz w:val="32"/>
+          <w:szCs w:val="32"/>
+        </w:rPr>
+      </w:pPr>
+      <w:r>
+        <w:rPr>
+          <w:rFonts w:ascii="Times New Roman" w:hAnsi="Times New Roman" w:cs="Times New Roman"/>
+          <w:sz w:val="32"/>
+          <w:szCs w:val="32"/>
+        </w:rPr>
+        <w:t>Особенностью развития малых предприятий частной формы собственности в РБ является их ориентированность на торгово-посредническую деятельность</w:t>
+      </w:r>
+      <w:r>
+        <w:rPr>
+          <w:rFonts w:ascii="Times New Roman" w:hAnsi="Times New Roman" w:cs="Times New Roman"/>
+          <w:sz w:val="32"/>
+          <w:szCs w:val="32"/>
+        </w:rPr>
+        <w:t xml:space="preserve">. </w:t>
+      </w:r>
+    </w:p>
+    <w:p>
+      <w:pPr>
+        <w:rPr>
+          <w:rFonts w:ascii="Times New Roman" w:hAnsi="Times New Roman" w:cs="Times New Roman"/>
+          <w:sz w:val="32"/>
+          <w:szCs w:val="32"/>
+        </w:rPr>
+      </w:pPr>
+    </w:p>
+    <w:p>
+      <w:pPr>
+        <w:pStyle w:val="a3"/>
+        <w:numPr>
+          <w:ilvl w:val="0"/>
+          <w:numId w:val="37"/>
+        </w:numPr>
+        <w:rPr>
+          <w:rFonts w:ascii="Times New Roman" w:hAnsi="Times New Roman" w:cs="Times New Roman"/>
+          <w:b/>
+          <w:sz w:val="32"/>
+          <w:szCs w:val="32"/>
+          <w:lang w:val="en-US"/>
+        </w:rPr>
+      </w:pPr>
+      <w:r>
+        <w:rPr>
+          <w:rFonts w:ascii="Times New Roman" w:hAnsi="Times New Roman" w:cs="Times New Roman"/>
+          <w:b/>
+          <w:sz w:val="32"/>
+          <w:szCs w:val="32"/>
+        </w:rPr>
+        <w:lastRenderedPageBreak/>
+        <w:t>Виды и формы предпринимательской деятельности</w:t>
+      </w:r>
+    </w:p>
+    <w:p>
+      <w:pPr>
+        <w:rPr>
+          <w:rFonts w:ascii="Times New Roman" w:hAnsi="Times New Roman" w:cs="Times New Roman"/>
+          <w:sz w:val="32"/>
+          <w:szCs w:val="32"/>
+          <w:lang w:val="en-US"/>
+        </w:rPr>
+      </w:pPr>
+      <w:r>
+        <w:rPr>
+          <w:rFonts w:ascii="Times New Roman" w:hAnsi="Times New Roman" w:cs="Times New Roman"/>
+          <w:sz w:val="32"/>
+          <w:szCs w:val="32"/>
+        </w:rPr>
+        <w:t>Виды предпринимательства в малом бизнесе</w:t>
+      </w:r>
+      <w:r>
+        <w:rPr>
+          <w:rFonts w:ascii="Times New Roman" w:hAnsi="Times New Roman" w:cs="Times New Roman"/>
+          <w:sz w:val="32"/>
+          <w:szCs w:val="32"/>
+        </w:rPr>
+        <w:t>:</w:t>
+      </w:r>
+    </w:p>
+    <w:p>
+      <w:pPr>
+        <w:pStyle w:val="a3"/>
+        <w:numPr>
+          <w:ilvl w:val="0"/>
+          <w:numId w:val="41"/>
+        </w:numPr>
+        <w:rPr>
+          <w:rFonts w:ascii="Times New Roman" w:hAnsi="Times New Roman" w:cs="Times New Roman"/>
+          <w:sz w:val="32"/>
+          <w:szCs w:val="32"/>
+        </w:rPr>
+      </w:pPr>
+      <w:r>
+        <w:rPr>
+          <w:rFonts w:ascii="Times New Roman" w:hAnsi="Times New Roman" w:cs="Times New Roman"/>
+          <w:sz w:val="32"/>
+          <w:szCs w:val="32"/>
+        </w:rPr>
+        <w:t>По направленности деятельности (производственная</w:t>
+      </w:r>
+      <w:r>
+        <w:rPr>
+          <w:rFonts w:ascii="Times New Roman" w:hAnsi="Times New Roman" w:cs="Times New Roman"/>
+          <w:sz w:val="32"/>
+          <w:szCs w:val="32"/>
+        </w:rPr>
+        <w:t xml:space="preserve">, </w:t>
+      </w:r>
+      <w:r>
+        <w:rPr>
+          <w:rFonts w:ascii="Times New Roman" w:hAnsi="Times New Roman" w:cs="Times New Roman"/>
+          <w:sz w:val="32"/>
+          <w:szCs w:val="32"/>
+        </w:rPr>
+        <w:t xml:space="preserve">коммерческая </w:t>
+      </w:r>
+      <w:r>
+        <w:rPr>
+          <w:rFonts w:ascii="Times New Roman" w:hAnsi="Times New Roman" w:cs="Times New Roman"/>
+          <w:sz w:val="32"/>
+          <w:szCs w:val="32"/>
+        </w:rPr>
+        <w:t>…)</w:t>
+      </w:r>
+    </w:p>
+    <w:p>
+      <w:pPr>
+        <w:pStyle w:val="a3"/>
+        <w:numPr>
+          <w:ilvl w:val="0"/>
+          <w:numId w:val="41"/>
+        </w:numPr>
+        <w:rPr>
+          <w:rFonts w:ascii="Times New Roman" w:hAnsi="Times New Roman" w:cs="Times New Roman"/>
+          <w:sz w:val="32"/>
+          <w:szCs w:val="32"/>
+        </w:rPr>
+      </w:pPr>
+      <w:r>
+        <w:rPr>
+          <w:rFonts w:ascii="Times New Roman" w:hAnsi="Times New Roman" w:cs="Times New Roman"/>
+          <w:sz w:val="32"/>
+          <w:szCs w:val="32"/>
+        </w:rPr>
+        <w:t>По содержанию функциональной ориентации предпринимателей (управление производством</w:t>
+      </w:r>
+      <w:r>
+        <w:rPr>
+          <w:rFonts w:ascii="Times New Roman" w:hAnsi="Times New Roman" w:cs="Times New Roman"/>
+          <w:sz w:val="32"/>
+          <w:szCs w:val="32"/>
+        </w:rPr>
+        <w:t xml:space="preserve">, </w:t>
+      </w:r>
+      <w:r>
+        <w:rPr>
+          <w:rFonts w:ascii="Times New Roman" w:hAnsi="Times New Roman" w:cs="Times New Roman"/>
+          <w:sz w:val="32"/>
+          <w:szCs w:val="32"/>
+        </w:rPr>
+        <w:t>финансирование</w:t>
+      </w:r>
+      <w:r>
+        <w:rPr>
+          <w:rFonts w:ascii="Times New Roman" w:hAnsi="Times New Roman" w:cs="Times New Roman"/>
+          <w:sz w:val="32"/>
+          <w:szCs w:val="32"/>
+        </w:rPr>
+        <w:t xml:space="preserve"> …)</w:t>
+      </w:r>
+    </w:p>
+    <w:p>
+      <w:pPr>
+        <w:pStyle w:val="a3"/>
+        <w:numPr>
+          <w:ilvl w:val="0"/>
+          <w:numId w:val="41"/>
+        </w:numPr>
+        <w:rPr>
+          <w:rFonts w:ascii="Times New Roman" w:hAnsi="Times New Roman" w:cs="Times New Roman"/>
+          <w:sz w:val="32"/>
+          <w:szCs w:val="32"/>
+        </w:rPr>
+      </w:pPr>
+      <w:r>
+        <w:rPr>
+          <w:rFonts w:ascii="Times New Roman" w:hAnsi="Times New Roman" w:cs="Times New Roman"/>
+          <w:sz w:val="32"/>
+          <w:szCs w:val="32"/>
+        </w:rPr>
+        <w:t xml:space="preserve">По числу видов деятельности (одно- и </w:t>
+      </w:r>
+      <w:proofErr w:type="gramStart"/>
+      <w:r>
+        <w:rPr>
+          <w:rFonts w:ascii="Times New Roman" w:hAnsi="Times New Roman" w:cs="Times New Roman"/>
+          <w:sz w:val="32"/>
+          <w:szCs w:val="32"/>
+        </w:rPr>
+        <w:t>многопрофильная</w:t>
+      </w:r>
+      <w:proofErr w:type="gramEnd"/>
+      <w:r>
+        <w:rPr>
+          <w:rFonts w:ascii="Times New Roman" w:hAnsi="Times New Roman" w:cs="Times New Roman"/>
+          <w:sz w:val="32"/>
+          <w:szCs w:val="32"/>
+        </w:rPr>
+        <w:t>)</w:t>
+      </w:r>
+    </w:p>
+    <w:p>
+      <w:pPr>
+        <w:pStyle w:val="a3"/>
+        <w:numPr>
+          <w:ilvl w:val="0"/>
+          <w:numId w:val="41"/>
+        </w:numPr>
+        <w:rPr>
+          <w:rFonts w:ascii="Times New Roman" w:hAnsi="Times New Roman" w:cs="Times New Roman"/>
+          <w:sz w:val="32"/>
+          <w:szCs w:val="32"/>
+        </w:rPr>
+      </w:pPr>
+      <w:r>
+        <w:rPr>
+          <w:rFonts w:ascii="Times New Roman" w:hAnsi="Times New Roman" w:cs="Times New Roman"/>
+          <w:sz w:val="32"/>
+          <w:szCs w:val="32"/>
+        </w:rPr>
+        <w:t xml:space="preserve">По сложности деятельности (не </w:t>
+      </w:r>
+      <w:proofErr w:type="gramStart"/>
+      <w:r>
+        <w:rPr>
+          <w:rFonts w:ascii="Times New Roman" w:hAnsi="Times New Roman" w:cs="Times New Roman"/>
+          <w:sz w:val="32"/>
+          <w:szCs w:val="32"/>
+        </w:rPr>
+        <w:t>требующее</w:t>
+      </w:r>
+      <w:proofErr w:type="gramEnd"/>
+      <w:r>
+        <w:rPr>
+          <w:rFonts w:ascii="Times New Roman" w:hAnsi="Times New Roman" w:cs="Times New Roman"/>
+          <w:sz w:val="32"/>
+          <w:szCs w:val="32"/>
+        </w:rPr>
+        <w:t xml:space="preserve"> специальных знаний</w:t>
+      </w:r>
+      <w:r>
+        <w:rPr>
+          <w:rFonts w:ascii="Times New Roman" w:hAnsi="Times New Roman" w:cs="Times New Roman"/>
+          <w:sz w:val="32"/>
+          <w:szCs w:val="32"/>
+        </w:rPr>
+        <w:t xml:space="preserve"> …</w:t>
+      </w:r>
+      <w:r>
+        <w:rPr>
+          <w:rFonts w:ascii="Times New Roman" w:hAnsi="Times New Roman" w:cs="Times New Roman"/>
+          <w:sz w:val="32"/>
+          <w:szCs w:val="32"/>
+        </w:rPr>
+        <w:t>)</w:t>
+      </w:r>
+    </w:p>
+    <w:p>
+      <w:pPr>
+        <w:pStyle w:val="a3"/>
+        <w:numPr>
+          <w:ilvl w:val="0"/>
+          <w:numId w:val="41"/>
+        </w:numPr>
+        <w:rPr>
+          <w:rFonts w:ascii="Times New Roman" w:hAnsi="Times New Roman" w:cs="Times New Roman"/>
+          <w:sz w:val="32"/>
+          <w:szCs w:val="32"/>
+        </w:rPr>
+      </w:pPr>
+      <w:r>
+        <w:rPr>
+          <w:rFonts w:ascii="Times New Roman" w:hAnsi="Times New Roman" w:cs="Times New Roman"/>
+          <w:sz w:val="32"/>
+          <w:szCs w:val="32"/>
+        </w:rPr>
+        <w:t>По отраслевым направлениям</w:t>
+      </w:r>
+      <w:proofErr w:type="gramStart"/>
+      <w:r>
+        <w:rPr>
+          <w:rFonts w:ascii="Times New Roman" w:hAnsi="Times New Roman" w:cs="Times New Roman"/>
+          <w:sz w:val="32"/>
+          <w:szCs w:val="32"/>
+        </w:rPr>
+        <w:t xml:space="preserve"> (</w:t>
+      </w:r>
+      <w:r>
+        <w:rPr>
+          <w:rFonts w:ascii="Times New Roman" w:hAnsi="Times New Roman" w:cs="Times New Roman"/>
+          <w:sz w:val="32"/>
+          <w:szCs w:val="32"/>
+          <w:lang w:val="en-US"/>
+        </w:rPr>
+        <w:t>…</w:t>
+      </w:r>
+      <w:r>
+        <w:rPr>
+          <w:rFonts w:ascii="Times New Roman" w:hAnsi="Times New Roman" w:cs="Times New Roman"/>
+          <w:sz w:val="32"/>
+          <w:szCs w:val="32"/>
+        </w:rPr>
+        <w:t>)</w:t>
+      </w:r>
+      <w:proofErr w:type="gramEnd"/>
+    </w:p>
+    <w:p>
+      <w:pPr>
+        <w:rPr>
+          <w:rFonts w:ascii="Times New Roman" w:hAnsi="Times New Roman" w:cs="Times New Roman"/>
+          <w:sz w:val="32"/>
+          <w:szCs w:val="32"/>
+        </w:rPr>
+      </w:pPr>
+      <w:r>
+        <w:rPr>
+          <w:rFonts w:ascii="Times New Roman" w:hAnsi="Times New Roman" w:cs="Times New Roman"/>
+          <w:sz w:val="32"/>
+          <w:szCs w:val="32"/>
+        </w:rPr>
+        <w:t>Производственный вид предпринимательства осуществляется процесс производства товаров</w:t>
+      </w:r>
+      <w:r>
+        <w:rPr>
+          <w:rFonts w:ascii="Times New Roman" w:hAnsi="Times New Roman" w:cs="Times New Roman"/>
+          <w:sz w:val="32"/>
+          <w:szCs w:val="32"/>
+        </w:rPr>
+        <w:t xml:space="preserve">, </w:t>
+      </w:r>
+      <w:r>
+        <w:rPr>
+          <w:rFonts w:ascii="Times New Roman" w:hAnsi="Times New Roman" w:cs="Times New Roman"/>
+          <w:sz w:val="32"/>
+          <w:szCs w:val="32"/>
+        </w:rPr>
+        <w:t>работ и оказание услуг производственного назначения для их дальнейшей реализации потребителям</w:t>
+      </w:r>
+      <w:r>
+        <w:rPr>
+          <w:rFonts w:ascii="Times New Roman" w:hAnsi="Times New Roman" w:cs="Times New Roman"/>
+          <w:sz w:val="32"/>
+          <w:szCs w:val="32"/>
+        </w:rPr>
+        <w:t>.</w:t>
+      </w:r>
+    </w:p>
+    <w:p>
+      <w:pPr>
+        <w:rPr>
+          <w:rFonts w:ascii="Times New Roman" w:hAnsi="Times New Roman" w:cs="Times New Roman"/>
+          <w:sz w:val="32"/>
+          <w:szCs w:val="32"/>
+        </w:rPr>
+      </w:pPr>
       <w:bookmarkStart w:id="0" w:name="_GoBack"/>
       <w:bookmarkEnd w:id="0"/>
+    </w:p>
+    <w:p>
+      <w:pPr>
+        <w:rPr>
+          <w:rFonts w:ascii="Times New Roman" w:hAnsi="Times New Roman" w:cs="Times New Roman"/>
+          <w:sz w:val="32"/>
+          <w:szCs w:val="32"/>
+        </w:rPr>
+      </w:pPr>
+    </w:p>
+    <w:p>
+      <w:pPr>
+        <w:rPr>
+          <w:rFonts w:ascii="Times New Roman" w:hAnsi="Times New Roman" w:cs="Times New Roman"/>
+          <w:sz w:val="32"/>
+          <w:szCs w:val="32"/>
+        </w:rPr>
+      </w:pPr>
+    </w:p>
+    <w:p>
+      <w:pPr>
+        <w:rPr>
+          <w:rFonts w:ascii="Times New Roman" w:hAnsi="Times New Roman" w:cs="Times New Roman"/>
+          <w:sz w:val="32"/>
+          <w:szCs w:val="32"/>
+        </w:rPr>
+      </w:pPr>
+    </w:p>
+    <w:p>
+      <w:pPr>
+        <w:rPr>
+          <w:rFonts w:ascii="Times New Roman" w:hAnsi="Times New Roman" w:cs="Times New Roman"/>
+          <w:sz w:val="32"/>
+          <w:szCs w:val="32"/>
+        </w:rPr>
+      </w:pPr>
+    </w:p>
+    <w:p>
+      <w:pPr>
+        <w:rPr>
+          <w:rFonts w:ascii="Times New Roman" w:hAnsi="Times New Roman" w:cs="Times New Roman"/>
+          <w:sz w:val="32"/>
+          <w:szCs w:val="32"/>
+        </w:rPr>
+      </w:pPr>
     </w:p>
     <w:p>
       <w:pPr>
@@ -16514,6 +18112,95 @@
     </w:lvl>
   </w:abstractNum>
   <w:abstractNum w:abstractNumId="14">
+    <w:nsid w:val="2EA476D4"/>
+    <w:multiLevelType w:val="hybridMultilevel"/>
+    <w:tmpl w:val="C14621D2"/>
+    <w:lvl w:ilvl="0" w:tplc="CEF666BC">
+      <w:start w:val="1"/>
+      <w:numFmt w:val="decimal"/>
+      <w:lvlText w:val="%1."/>
+      <w:lvlJc w:val="left"/>
+      <w:pPr>
+        <w:ind w:left="1080" w:hanging="360"/>
+      </w:pPr>
+      <w:rPr>
+        <w:rFonts w:hint="default"/>
+      </w:rPr>
+    </w:lvl>
+    <w:lvl w:ilvl="1" w:tplc="04190019" w:tentative="1">
+      <w:start w:val="1"/>
+      <w:numFmt w:val="lowerLetter"/>
+      <w:lvlText w:val="%2."/>
+      <w:lvlJc w:val="left"/>
+      <w:pPr>
+        <w:ind w:left="1800" w:hanging="360"/>
+      </w:pPr>
+    </w:lvl>
+    <w:lvl w:ilvl="2" w:tplc="0419001B" w:tentative="1">
+      <w:start w:val="1"/>
+      <w:numFmt w:val="lowerRoman"/>
+      <w:lvlText w:val="%3."/>
+      <w:lvlJc w:val="right"/>
+      <w:pPr>
+        <w:ind w:left="2520" w:hanging="180"/>
+      </w:pPr>
+    </w:lvl>
+    <w:lvl w:ilvl="3" w:tplc="0419000F" w:tentative="1">
+      <w:start w:val="1"/>
+      <w:numFmt w:val="decimal"/>
+      <w:lvlText w:val="%4."/>
+      <w:lvlJc w:val="left"/>
+      <w:pPr>
+        <w:ind w:left="3240" w:hanging="360"/>
+      </w:pPr>
+    </w:lvl>
+    <w:lvl w:ilvl="4" w:tplc="04190019" w:tentative="1">
+      <w:start w:val="1"/>
+      <w:numFmt w:val="lowerLetter"/>
+      <w:lvlText w:val="%5."/>
+      <w:lvlJc w:val="left"/>
+      <w:pPr>
+        <w:ind w:left="3960" w:hanging="360"/>
+      </w:pPr>
+    </w:lvl>
+    <w:lvl w:ilvl="5" w:tplc="0419001B" w:tentative="1">
+      <w:start w:val="1"/>
+      <w:numFmt w:val="lowerRoman"/>
+      <w:lvlText w:val="%6."/>
+      <w:lvlJc w:val="right"/>
+      <w:pPr>
+        <w:ind w:left="4680" w:hanging="180"/>
+      </w:pPr>
+    </w:lvl>
+    <w:lvl w:ilvl="6" w:tplc="0419000F" w:tentative="1">
+      <w:start w:val="1"/>
+      <w:numFmt w:val="decimal"/>
+      <w:lvlText w:val="%7."/>
+      <w:lvlJc w:val="left"/>
+      <w:pPr>
+        <w:ind w:left="5400" w:hanging="360"/>
+      </w:pPr>
+    </w:lvl>
+    <w:lvl w:ilvl="7" w:tplc="04190019" w:tentative="1">
+      <w:start w:val="1"/>
+      <w:numFmt w:val="lowerLetter"/>
+      <w:lvlText w:val="%8."/>
+      <w:lvlJc w:val="left"/>
+      <w:pPr>
+        <w:ind w:left="6120" w:hanging="360"/>
+      </w:pPr>
+    </w:lvl>
+    <w:lvl w:ilvl="8" w:tplc="0419001B" w:tentative="1">
+      <w:start w:val="1"/>
+      <w:numFmt w:val="lowerRoman"/>
+      <w:lvlText w:val="%9."/>
+      <w:lvlJc w:val="right"/>
+      <w:pPr>
+        <w:ind w:left="6840" w:hanging="180"/>
+      </w:pPr>
+    </w:lvl>
+  </w:abstractNum>
+  <w:abstractNum w:abstractNumId="15">
     <w:nsid w:val="32C31810"/>
     <w:multiLevelType w:val="hybridMultilevel"/>
     <w:tmpl w:val="9070C140"/>
@@ -16603,10 +18290,10 @@
       </w:pPr>
     </w:lvl>
   </w:abstractNum>
-  <w:abstractNum w:abstractNumId="15">
+  <w:abstractNum w:abstractNumId="16">
     <w:nsid w:val="3D761DFF"/>
     <w:multiLevelType w:val="hybridMultilevel"/>
-    <w:tmpl w:val="8B469FEA"/>
+    <w:tmpl w:val="4726CB12"/>
     <w:lvl w:ilvl="0" w:tplc="0419000F">
       <w:start w:val="1"/>
       <w:numFmt w:val="decimal"/>
@@ -16692,7 +18379,7 @@
       </w:pPr>
     </w:lvl>
   </w:abstractNum>
-  <w:abstractNum w:abstractNumId="16">
+  <w:abstractNum w:abstractNumId="17">
     <w:nsid w:val="3F1549D7"/>
     <w:multiLevelType w:val="hybridMultilevel"/>
     <w:tmpl w:val="EA0EDC78"/>
@@ -16805,7 +18492,7 @@
       </w:rPr>
     </w:lvl>
   </w:abstractNum>
-  <w:abstractNum w:abstractNumId="17">
+  <w:abstractNum w:abstractNumId="18">
     <w:nsid w:val="449728BE"/>
     <w:multiLevelType w:val="hybridMultilevel"/>
     <w:tmpl w:val="5DC0F77C"/>
@@ -16918,7 +18605,7 @@
       </w:rPr>
     </w:lvl>
   </w:abstractNum>
-  <w:abstractNum w:abstractNumId="18">
+  <w:abstractNum w:abstractNumId="19">
     <w:nsid w:val="4A4201C2"/>
     <w:multiLevelType w:val="hybridMultilevel"/>
     <w:tmpl w:val="405464CE"/>
@@ -17004,7 +18691,7 @@
       </w:pPr>
     </w:lvl>
   </w:abstractNum>
-  <w:abstractNum w:abstractNumId="19">
+  <w:abstractNum w:abstractNumId="20">
     <w:nsid w:val="4FB505C9"/>
     <w:multiLevelType w:val="hybridMultilevel"/>
     <w:tmpl w:val="39C6F13E"/>
@@ -17117,7 +18804,7 @@
       </w:rPr>
     </w:lvl>
   </w:abstractNum>
-  <w:abstractNum w:abstractNumId="20">
+  <w:abstractNum w:abstractNumId="21">
     <w:nsid w:val="546E35FC"/>
     <w:multiLevelType w:val="hybridMultilevel"/>
     <w:tmpl w:val="63D8D1D0"/>
@@ -17230,7 +18917,233 @@
       </w:rPr>
     </w:lvl>
   </w:abstractNum>
-  <w:abstractNum w:abstractNumId="21">
+  <w:abstractNum w:abstractNumId="22">
+    <w:nsid w:val="562E679A"/>
+    <w:multiLevelType w:val="hybridMultilevel"/>
+    <w:tmpl w:val="79C4D980"/>
+    <w:lvl w:ilvl="0" w:tplc="04190001">
+      <w:start w:val="1"/>
+      <w:numFmt w:val="bullet"/>
+      <w:lvlText w:val=""/>
+      <w:lvlJc w:val="left"/>
+      <w:pPr>
+        <w:ind w:left="720" w:hanging="360"/>
+      </w:pPr>
+      <w:rPr>
+        <w:rFonts w:ascii="Symbol" w:hAnsi="Symbol" w:hint="default"/>
+      </w:rPr>
+    </w:lvl>
+    <w:lvl w:ilvl="1" w:tplc="04190003" w:tentative="1">
+      <w:start w:val="1"/>
+      <w:numFmt w:val="bullet"/>
+      <w:lvlText w:val="o"/>
+      <w:lvlJc w:val="left"/>
+      <w:pPr>
+        <w:ind w:left="1440" w:hanging="360"/>
+      </w:pPr>
+      <w:rPr>
+        <w:rFonts w:ascii="Courier New" w:hAnsi="Courier New" w:cs="Courier New" w:hint="default"/>
+      </w:rPr>
+    </w:lvl>
+    <w:lvl w:ilvl="2" w:tplc="04190005" w:tentative="1">
+      <w:start w:val="1"/>
+      <w:numFmt w:val="bullet"/>
+      <w:lvlText w:val=""/>
+      <w:lvlJc w:val="left"/>
+      <w:pPr>
+        <w:ind w:left="2160" w:hanging="360"/>
+      </w:pPr>
+      <w:rPr>
+        <w:rFonts w:ascii="Wingdings" w:hAnsi="Wingdings" w:hint="default"/>
+      </w:rPr>
+    </w:lvl>
+    <w:lvl w:ilvl="3" w:tplc="04190001" w:tentative="1">
+      <w:start w:val="1"/>
+      <w:numFmt w:val="bullet"/>
+      <w:lvlText w:val=""/>
+      <w:lvlJc w:val="left"/>
+      <w:pPr>
+        <w:ind w:left="2880" w:hanging="360"/>
+      </w:pPr>
+      <w:rPr>
+        <w:rFonts w:ascii="Symbol" w:hAnsi="Symbol" w:hint="default"/>
+      </w:rPr>
+    </w:lvl>
+    <w:lvl w:ilvl="4" w:tplc="04190003" w:tentative="1">
+      <w:start w:val="1"/>
+      <w:numFmt w:val="bullet"/>
+      <w:lvlText w:val="o"/>
+      <w:lvlJc w:val="left"/>
+      <w:pPr>
+        <w:ind w:left="3600" w:hanging="360"/>
+      </w:pPr>
+      <w:rPr>
+        <w:rFonts w:ascii="Courier New" w:hAnsi="Courier New" w:cs="Courier New" w:hint="default"/>
+      </w:rPr>
+    </w:lvl>
+    <w:lvl w:ilvl="5" w:tplc="04190005" w:tentative="1">
+      <w:start w:val="1"/>
+      <w:numFmt w:val="bullet"/>
+      <w:lvlText w:val=""/>
+      <w:lvlJc w:val="left"/>
+      <w:pPr>
+        <w:ind w:left="4320" w:hanging="360"/>
+      </w:pPr>
+      <w:rPr>
+        <w:rFonts w:ascii="Wingdings" w:hAnsi="Wingdings" w:hint="default"/>
+      </w:rPr>
+    </w:lvl>
+    <w:lvl w:ilvl="6" w:tplc="04190001" w:tentative="1">
+      <w:start w:val="1"/>
+      <w:numFmt w:val="bullet"/>
+      <w:lvlText w:val=""/>
+      <w:lvlJc w:val="left"/>
+      <w:pPr>
+        <w:ind w:left="5040" w:hanging="360"/>
+      </w:pPr>
+      <w:rPr>
+        <w:rFonts w:ascii="Symbol" w:hAnsi="Symbol" w:hint="default"/>
+      </w:rPr>
+    </w:lvl>
+    <w:lvl w:ilvl="7" w:tplc="04190003" w:tentative="1">
+      <w:start w:val="1"/>
+      <w:numFmt w:val="bullet"/>
+      <w:lvlText w:val="o"/>
+      <w:lvlJc w:val="left"/>
+      <w:pPr>
+        <w:ind w:left="5760" w:hanging="360"/>
+      </w:pPr>
+      <w:rPr>
+        <w:rFonts w:ascii="Courier New" w:hAnsi="Courier New" w:cs="Courier New" w:hint="default"/>
+      </w:rPr>
+    </w:lvl>
+    <w:lvl w:ilvl="8" w:tplc="04190005" w:tentative="1">
+      <w:start w:val="1"/>
+      <w:numFmt w:val="bullet"/>
+      <w:lvlText w:val=""/>
+      <w:lvlJc w:val="left"/>
+      <w:pPr>
+        <w:ind w:left="6480" w:hanging="360"/>
+      </w:pPr>
+      <w:rPr>
+        <w:rFonts w:ascii="Wingdings" w:hAnsi="Wingdings" w:hint="default"/>
+      </w:rPr>
+    </w:lvl>
+  </w:abstractNum>
+  <w:abstractNum w:abstractNumId="23">
+    <w:nsid w:val="58003404"/>
+    <w:multiLevelType w:val="hybridMultilevel"/>
+    <w:tmpl w:val="8DB01A1A"/>
+    <w:lvl w:ilvl="0" w:tplc="04190001">
+      <w:start w:val="1"/>
+      <w:numFmt w:val="bullet"/>
+      <w:lvlText w:val=""/>
+      <w:lvlJc w:val="left"/>
+      <w:pPr>
+        <w:ind w:left="720" w:hanging="360"/>
+      </w:pPr>
+      <w:rPr>
+        <w:rFonts w:ascii="Symbol" w:hAnsi="Symbol" w:hint="default"/>
+      </w:rPr>
+    </w:lvl>
+    <w:lvl w:ilvl="1" w:tplc="04190003" w:tentative="1">
+      <w:start w:val="1"/>
+      <w:numFmt w:val="bullet"/>
+      <w:lvlText w:val="o"/>
+      <w:lvlJc w:val="left"/>
+      <w:pPr>
+        <w:ind w:left="1440" w:hanging="360"/>
+      </w:pPr>
+      <w:rPr>
+        <w:rFonts w:ascii="Courier New" w:hAnsi="Courier New" w:cs="Courier New" w:hint="default"/>
+      </w:rPr>
+    </w:lvl>
+    <w:lvl w:ilvl="2" w:tplc="04190005" w:tentative="1">
+      <w:start w:val="1"/>
+      <w:numFmt w:val="bullet"/>
+      <w:lvlText w:val=""/>
+      <w:lvlJc w:val="left"/>
+      <w:pPr>
+        <w:ind w:left="2160" w:hanging="360"/>
+      </w:pPr>
+      <w:rPr>
+        <w:rFonts w:ascii="Wingdings" w:hAnsi="Wingdings" w:hint="default"/>
+      </w:rPr>
+    </w:lvl>
+    <w:lvl w:ilvl="3" w:tplc="04190001" w:tentative="1">
+      <w:start w:val="1"/>
+      <w:numFmt w:val="bullet"/>
+      <w:lvlText w:val=""/>
+      <w:lvlJc w:val="left"/>
+      <w:pPr>
+        <w:ind w:left="2880" w:hanging="360"/>
+      </w:pPr>
+      <w:rPr>
+        <w:rFonts w:ascii="Symbol" w:hAnsi="Symbol" w:hint="default"/>
+      </w:rPr>
+    </w:lvl>
+    <w:lvl w:ilvl="4" w:tplc="04190003" w:tentative="1">
+      <w:start w:val="1"/>
+      <w:numFmt w:val="bullet"/>
+      <w:lvlText w:val="o"/>
+      <w:lvlJc w:val="left"/>
+      <w:pPr>
+        <w:ind w:left="3600" w:hanging="360"/>
+      </w:pPr>
+      <w:rPr>
+        <w:rFonts w:ascii="Courier New" w:hAnsi="Courier New" w:cs="Courier New" w:hint="default"/>
+      </w:rPr>
+    </w:lvl>
+    <w:lvl w:ilvl="5" w:tplc="04190005" w:tentative="1">
+      <w:start w:val="1"/>
+      <w:numFmt w:val="bullet"/>
+      <w:lvlText w:val=""/>
+      <w:lvlJc w:val="left"/>
+      <w:pPr>
+        <w:ind w:left="4320" w:hanging="360"/>
+      </w:pPr>
+      <w:rPr>
+        <w:rFonts w:ascii="Wingdings" w:hAnsi="Wingdings" w:hint="default"/>
+      </w:rPr>
+    </w:lvl>
+    <w:lvl w:ilvl="6" w:tplc="04190001" w:tentative="1">
+      <w:start w:val="1"/>
+      <w:numFmt w:val="bullet"/>
+      <w:lvlText w:val=""/>
+      <w:lvlJc w:val="left"/>
+      <w:pPr>
+        <w:ind w:left="5040" w:hanging="360"/>
+      </w:pPr>
+      <w:rPr>
+        <w:rFonts w:ascii="Symbol" w:hAnsi="Symbol" w:hint="default"/>
+      </w:rPr>
+    </w:lvl>
+    <w:lvl w:ilvl="7" w:tplc="04190003" w:tentative="1">
+      <w:start w:val="1"/>
+      <w:numFmt w:val="bullet"/>
+      <w:lvlText w:val="o"/>
+      <w:lvlJc w:val="left"/>
+      <w:pPr>
+        <w:ind w:left="5760" w:hanging="360"/>
+      </w:pPr>
+      <w:rPr>
+        <w:rFonts w:ascii="Courier New" w:hAnsi="Courier New" w:cs="Courier New" w:hint="default"/>
+      </w:rPr>
+    </w:lvl>
+    <w:lvl w:ilvl="8" w:tplc="04190005" w:tentative="1">
+      <w:start w:val="1"/>
+      <w:numFmt w:val="bullet"/>
+      <w:lvlText w:val=""/>
+      <w:lvlJc w:val="left"/>
+      <w:pPr>
+        <w:ind w:left="6480" w:hanging="360"/>
+      </w:pPr>
+      <w:rPr>
+        <w:rFonts w:ascii="Wingdings" w:hAnsi="Wingdings" w:hint="default"/>
+      </w:rPr>
+    </w:lvl>
+  </w:abstractNum>
+  <w:abstractNum w:abstractNumId="24">
     <w:nsid w:val="5A3E49FC"/>
     <w:multiLevelType w:val="hybridMultilevel"/>
     <w:tmpl w:val="17986868"/>
@@ -17343,7 +19256,7 @@
       </w:rPr>
     </w:lvl>
   </w:abstractNum>
-  <w:abstractNum w:abstractNumId="22">
+  <w:abstractNum w:abstractNumId="25">
     <w:nsid w:val="5D666F26"/>
     <w:multiLevelType w:val="hybridMultilevel"/>
     <w:tmpl w:val="84DC842C"/>
@@ -17456,7 +19369,96 @@
       </w:rPr>
     </w:lvl>
   </w:abstractNum>
-  <w:abstractNum w:abstractNumId="23">
+  <w:abstractNum w:abstractNumId="26">
+    <w:nsid w:val="60600335"/>
+    <w:multiLevelType w:val="hybridMultilevel"/>
+    <w:tmpl w:val="2D80FCB4"/>
+    <w:lvl w:ilvl="0" w:tplc="0419000F">
+      <w:start w:val="1"/>
+      <w:numFmt w:val="decimal"/>
+      <w:lvlText w:val="%1."/>
+      <w:lvlJc w:val="left"/>
+      <w:pPr>
+        <w:ind w:left="720" w:hanging="360"/>
+      </w:pPr>
+      <w:rPr>
+        <w:rFonts w:hint="default"/>
+      </w:rPr>
+    </w:lvl>
+    <w:lvl w:ilvl="1" w:tplc="04190019" w:tentative="1">
+      <w:start w:val="1"/>
+      <w:numFmt w:val="lowerLetter"/>
+      <w:lvlText w:val="%2."/>
+      <w:lvlJc w:val="left"/>
+      <w:pPr>
+        <w:ind w:left="1440" w:hanging="360"/>
+      </w:pPr>
+    </w:lvl>
+    <w:lvl w:ilvl="2" w:tplc="0419001B" w:tentative="1">
+      <w:start w:val="1"/>
+      <w:numFmt w:val="lowerRoman"/>
+      <w:lvlText w:val="%3."/>
+      <w:lvlJc w:val="right"/>
+      <w:pPr>
+        <w:ind w:left="2160" w:hanging="180"/>
+      </w:pPr>
+    </w:lvl>
+    <w:lvl w:ilvl="3" w:tplc="0419000F" w:tentative="1">
+      <w:start w:val="1"/>
+      <w:numFmt w:val="decimal"/>
+      <w:lvlText w:val="%4."/>
+      <w:lvlJc w:val="left"/>
+      <w:pPr>
+        <w:ind w:left="2880" w:hanging="360"/>
+      </w:pPr>
+    </w:lvl>
+    <w:lvl w:ilvl="4" w:tplc="04190019" w:tentative="1">
+      <w:start w:val="1"/>
+      <w:numFmt w:val="lowerLetter"/>
+      <w:lvlText w:val="%5."/>
+      <w:lvlJc w:val="left"/>
+      <w:pPr>
+        <w:ind w:left="3600" w:hanging="360"/>
+      </w:pPr>
+    </w:lvl>
+    <w:lvl w:ilvl="5" w:tplc="0419001B" w:tentative="1">
+      <w:start w:val="1"/>
+      <w:numFmt w:val="lowerRoman"/>
+      <w:lvlText w:val="%6."/>
+      <w:lvlJc w:val="right"/>
+      <w:pPr>
+        <w:ind w:left="4320" w:hanging="180"/>
+      </w:pPr>
+    </w:lvl>
+    <w:lvl w:ilvl="6" w:tplc="0419000F" w:tentative="1">
+      <w:start w:val="1"/>
+      <w:numFmt w:val="decimal"/>
+      <w:lvlText w:val="%7."/>
+      <w:lvlJc w:val="left"/>
+      <w:pPr>
+        <w:ind w:left="5040" w:hanging="360"/>
+      </w:pPr>
+    </w:lvl>
+    <w:lvl w:ilvl="7" w:tplc="04190019" w:tentative="1">
+      <w:start w:val="1"/>
+      <w:numFmt w:val="lowerLetter"/>
+      <w:lvlText w:val="%8."/>
+      <w:lvlJc w:val="left"/>
+      <w:pPr>
+        <w:ind w:left="5760" w:hanging="360"/>
+      </w:pPr>
+    </w:lvl>
+    <w:lvl w:ilvl="8" w:tplc="0419001B" w:tentative="1">
+      <w:start w:val="1"/>
+      <w:numFmt w:val="lowerRoman"/>
+      <w:lvlText w:val="%9."/>
+      <w:lvlJc w:val="right"/>
+      <w:pPr>
+        <w:ind w:left="6480" w:hanging="180"/>
+      </w:pPr>
+    </w:lvl>
+  </w:abstractNum>
+  <w:abstractNum w:abstractNumId="27">
     <w:nsid w:val="60AE3866"/>
     <w:multiLevelType w:val="hybridMultilevel"/>
     <w:tmpl w:val="507E6698"/>
@@ -17545,7 +19547,120 @@
       </w:pPr>
     </w:lvl>
   </w:abstractNum>
-  <w:abstractNum w:abstractNumId="24">
+  <w:abstractNum w:abstractNumId="28">
+    <w:nsid w:val="60E44D9B"/>
+    <w:multiLevelType w:val="hybridMultilevel"/>
+    <w:tmpl w:val="E6CCBBC8"/>
+    <w:lvl w:ilvl="0" w:tplc="04190001">
+      <w:start w:val="1"/>
+      <w:numFmt w:val="bullet"/>
+      <w:lvlText w:val=""/>
+      <w:lvlJc w:val="left"/>
+      <w:pPr>
+        <w:ind w:left="720" w:hanging="360"/>
+      </w:pPr>
+      <w:rPr>
+        <w:rFonts w:ascii="Symbol" w:hAnsi="Symbol" w:hint="default"/>
+      </w:rPr>
+    </w:lvl>
+    <w:lvl w:ilvl="1" w:tplc="04190003" w:tentative="1">
+      <w:start w:val="1"/>
+      <w:numFmt w:val="bullet"/>
+      <w:lvlText w:val="o"/>
+      <w:lvlJc w:val="left"/>
+      <w:pPr>
+        <w:ind w:left="1440" w:hanging="360"/>
+      </w:pPr>
+      <w:rPr>
+        <w:rFonts w:ascii="Courier New" w:hAnsi="Courier New" w:cs="Courier New" w:hint="default"/>
+      </w:rPr>
+    </w:lvl>
+    <w:lvl w:ilvl="2" w:tplc="04190005" w:tentative="1">
+      <w:start w:val="1"/>
+      <w:numFmt w:val="bullet"/>
+      <w:lvlText w:val=""/>
+      <w:lvlJc w:val="left"/>
+      <w:pPr>
+        <w:ind w:left="2160" w:hanging="360"/>
+      </w:pPr>
+      <w:rPr>
+        <w:rFonts w:ascii="Wingdings" w:hAnsi="Wingdings" w:hint="default"/>
+      </w:rPr>
+    </w:lvl>
+    <w:lvl w:ilvl="3" w:tplc="04190001" w:tentative="1">
+      <w:start w:val="1"/>
+      <w:numFmt w:val="bullet"/>
+      <w:lvlText w:val=""/>
+      <w:lvlJc w:val="left"/>
+      <w:pPr>
+        <w:ind w:left="2880" w:hanging="360"/>
+      </w:pPr>
+      <w:rPr>
+        <w:rFonts w:ascii="Symbol" w:hAnsi="Symbol" w:hint="default"/>
+      </w:rPr>
+    </w:lvl>
+    <w:lvl w:ilvl="4" w:tplc="04190003" w:tentative="1">
+      <w:start w:val="1"/>
+      <w:numFmt w:val="bullet"/>
+      <w:lvlText w:val="o"/>
+      <w:lvlJc w:val="left"/>
+      <w:pPr>
+        <w:ind w:left="3600" w:hanging="360"/>
+      </w:pPr>
+      <w:rPr>
+        <w:rFonts w:ascii="Courier New" w:hAnsi="Courier New" w:cs="Courier New" w:hint="default"/>
+      </w:rPr>
+    </w:lvl>
+    <w:lvl w:ilvl="5" w:tplc="04190005" w:tentative="1">
+      <w:start w:val="1"/>
+      <w:numFmt w:val="bullet"/>
+      <w:lvlText w:val=""/>
+      <w:lvlJc w:val="left"/>
+      <w:pPr>
+        <w:ind w:left="4320" w:hanging="360"/>
+      </w:pPr>
+      <w:rPr>
+        <w:rFonts w:ascii="Wingdings" w:hAnsi="Wingdings" w:hint="default"/>
+      </w:rPr>
+    </w:lvl>
+    <w:lvl w:ilvl="6" w:tplc="04190001" w:tentative="1">
+      <w:start w:val="1"/>
+      <w:numFmt w:val="bullet"/>
+      <w:lvlText w:val=""/>
+      <w:lvlJc w:val="left"/>
+      <w:pPr>
+        <w:ind w:left="5040" w:hanging="360"/>
+      </w:pPr>
+      <w:rPr>
+        <w:rFonts w:ascii="Symbol" w:hAnsi="Symbol" w:hint="default"/>
+      </w:rPr>
+    </w:lvl>
+    <w:lvl w:ilvl="7" w:tplc="04190003" w:tentative="1">
+      <w:start w:val="1"/>
+      <w:numFmt w:val="bullet"/>
+      <w:lvlText w:val="o"/>
+      <w:lvlJc w:val="left"/>
+      <w:pPr>
+        <w:ind w:left="5760" w:hanging="360"/>
+      </w:pPr>
+      <w:rPr>
+        <w:rFonts w:ascii="Courier New" w:hAnsi="Courier New" w:cs="Courier New" w:hint="default"/>
+      </w:rPr>
+    </w:lvl>
+    <w:lvl w:ilvl="8" w:tplc="04190005" w:tentative="1">
+      <w:start w:val="1"/>
+      <w:numFmt w:val="bullet"/>
+      <w:lvlText w:val=""/>
+      <w:lvlJc w:val="left"/>
+      <w:pPr>
+        <w:ind w:left="6480" w:hanging="360"/>
+      </w:pPr>
+      <w:rPr>
+        <w:rFonts w:ascii="Wingdings" w:hAnsi="Wingdings" w:hint="default"/>
+      </w:rPr>
+    </w:lvl>
+  </w:abstractNum>
+  <w:abstractNum w:abstractNumId="29">
     <w:nsid w:val="611B0BC6"/>
     <w:multiLevelType w:val="hybridMultilevel"/>
     <w:tmpl w:val="BCB6353A"/>
@@ -17658,7 +19773,7 @@
       </w:rPr>
     </w:lvl>
   </w:abstractNum>
-  <w:abstractNum w:abstractNumId="25">
+  <w:abstractNum w:abstractNumId="30">
     <w:nsid w:val="65774461"/>
     <w:multiLevelType w:val="hybridMultilevel"/>
     <w:tmpl w:val="F2D44932"/>
@@ -17771,7 +19886,7 @@
       </w:rPr>
     </w:lvl>
   </w:abstractNum>
-  <w:abstractNum w:abstractNumId="26">
+  <w:abstractNum w:abstractNumId="31">
     <w:nsid w:val="67A56019"/>
     <w:multiLevelType w:val="hybridMultilevel"/>
     <w:tmpl w:val="CEDC46B8"/>
@@ -17884,7 +19999,96 @@
       </w:rPr>
     </w:lvl>
   </w:abstractNum>
-  <w:abstractNum w:abstractNumId="27">
+  <w:abstractNum w:abstractNumId="32">
+    <w:nsid w:val="69861862"/>
+    <w:multiLevelType w:val="hybridMultilevel"/>
+    <w:tmpl w:val="F432B0D4"/>
+    <w:lvl w:ilvl="0" w:tplc="0419000F">
+      <w:start w:val="1"/>
+      <w:numFmt w:val="decimal"/>
+      <w:lvlText w:val="%1."/>
+      <w:lvlJc w:val="left"/>
+      <w:pPr>
+        <w:ind w:left="720" w:hanging="360"/>
+      </w:pPr>
+      <w:rPr>
+        <w:rFonts w:hint="default"/>
+      </w:rPr>
+    </w:lvl>
+    <w:lvl w:ilvl="1" w:tplc="04190019" w:tentative="1">
+      <w:start w:val="1"/>
+      <w:numFmt w:val="lowerLetter"/>
+      <w:lvlText w:val="%2."/>
+      <w:lvlJc w:val="left"/>
+      <w:pPr>
+        <w:ind w:left="1440" w:hanging="360"/>
+      </w:pPr>
+    </w:lvl>
+    <w:lvl w:ilvl="2" w:tplc="0419001B" w:tentative="1">
+      <w:start w:val="1"/>
+      <w:numFmt w:val="lowerRoman"/>
+      <w:lvlText w:val="%3."/>
+      <w:lvlJc w:val="right"/>
+      <w:pPr>
+        <w:ind w:left="2160" w:hanging="180"/>
+      </w:pPr>
+    </w:lvl>
+    <w:lvl w:ilvl="3" w:tplc="0419000F" w:tentative="1">
+      <w:start w:val="1"/>
+      <w:numFmt w:val="decimal"/>
+      <w:lvlText w:val="%4."/>
+      <w:lvlJc w:val="left"/>
+      <w:pPr>
+        <w:ind w:left="2880" w:hanging="360"/>
+      </w:pPr>
+    </w:lvl>
+    <w:lvl w:ilvl="4" w:tplc="04190019" w:tentative="1">
+      <w:start w:val="1"/>
+      <w:numFmt w:val="lowerLetter"/>
+      <w:lvlText w:val="%5."/>
+      <w:lvlJc w:val="left"/>
+      <w:pPr>
+        <w:ind w:left="3600" w:hanging="360"/>
+      </w:pPr>
+    </w:lvl>
+    <w:lvl w:ilvl="5" w:tplc="0419001B" w:tentative="1">
+      <w:start w:val="1"/>
+      <w:numFmt w:val="lowerRoman"/>
+      <w:lvlText w:val="%6."/>
+      <w:lvlJc w:val="right"/>
+      <w:pPr>
+        <w:ind w:left="4320" w:hanging="180"/>
+      </w:pPr>
+    </w:lvl>
+    <w:lvl w:ilvl="6" w:tplc="0419000F" w:tentative="1">
+      <w:start w:val="1"/>
+      <w:numFmt w:val="decimal"/>
+      <w:lvlText w:val="%7."/>
+      <w:lvlJc w:val="left"/>
+      <w:pPr>
+        <w:ind w:left="5040" w:hanging="360"/>
+      </w:pPr>
+    </w:lvl>
+    <w:lvl w:ilvl="7" w:tplc="04190019" w:tentative="1">
+      <w:start w:val="1"/>
+      <w:numFmt w:val="lowerLetter"/>
+      <w:lvlText w:val="%8."/>
+      <w:lvlJc w:val="left"/>
+      <w:pPr>
+        <w:ind w:left="5760" w:hanging="360"/>
+      </w:pPr>
+    </w:lvl>
+    <w:lvl w:ilvl="8" w:tplc="0419001B" w:tentative="1">
+      <w:start w:val="1"/>
+      <w:numFmt w:val="lowerRoman"/>
+      <w:lvlText w:val="%9."/>
+      <w:lvlJc w:val="right"/>
+      <w:pPr>
+        <w:ind w:left="6480" w:hanging="180"/>
+      </w:pPr>
+    </w:lvl>
+  </w:abstractNum>
+  <w:abstractNum w:abstractNumId="33">
     <w:nsid w:val="69F407EF"/>
     <w:multiLevelType w:val="hybridMultilevel"/>
     <w:tmpl w:val="77FEC72C"/>
@@ -17973,7 +20177,7 @@
       </w:pPr>
     </w:lvl>
   </w:abstractNum>
-  <w:abstractNum w:abstractNumId="28">
+  <w:abstractNum w:abstractNumId="34">
     <w:nsid w:val="6BC067E9"/>
     <w:multiLevelType w:val="hybridMultilevel"/>
     <w:tmpl w:val="2E6C36FA"/>
@@ -18086,7 +20290,120 @@
       </w:rPr>
     </w:lvl>
   </w:abstractNum>
-  <w:abstractNum w:abstractNumId="29">
+  <w:abstractNum w:abstractNumId="35">
+    <w:nsid w:val="71AD570C"/>
+    <w:multiLevelType w:val="hybridMultilevel"/>
+    <w:tmpl w:val="4D342870"/>
+    <w:lvl w:ilvl="0" w:tplc="04190001">
+      <w:start w:val="1"/>
+      <w:numFmt w:val="bullet"/>
+      <w:lvlText w:val=""/>
+      <w:lvlJc w:val="left"/>
+      <w:pPr>
+        <w:ind w:left="720" w:hanging="360"/>
+      </w:pPr>
+      <w:rPr>
+        <w:rFonts w:ascii="Symbol" w:hAnsi="Symbol" w:hint="default"/>
+      </w:rPr>
+    </w:lvl>
+    <w:lvl w:ilvl="1" w:tplc="04190003" w:tentative="1">
+      <w:start w:val="1"/>
+      <w:numFmt w:val="bullet"/>
+      <w:lvlText w:val="o"/>
+      <w:lvlJc w:val="left"/>
+      <w:pPr>
+        <w:ind w:left="1440" w:hanging="360"/>
+      </w:pPr>
+      <w:rPr>
+        <w:rFonts w:ascii="Courier New" w:hAnsi="Courier New" w:cs="Courier New" w:hint="default"/>
+      </w:rPr>
+    </w:lvl>
+    <w:lvl w:ilvl="2" w:tplc="04190005" w:tentative="1">
+      <w:start w:val="1"/>
+      <w:numFmt w:val="bullet"/>
+      <w:lvlText w:val=""/>
+      <w:lvlJc w:val="left"/>
+      <w:pPr>
+        <w:ind w:left="2160" w:hanging="360"/>
+      </w:pPr>
+      <w:rPr>
+        <w:rFonts w:ascii="Wingdings" w:hAnsi="Wingdings" w:hint="default"/>
+      </w:rPr>
+    </w:lvl>
+    <w:lvl w:ilvl="3" w:tplc="04190001" w:tentative="1">
+      <w:start w:val="1"/>
+      <w:numFmt w:val="bullet"/>
+      <w:lvlText w:val=""/>
+      <w:lvlJc w:val="left"/>
+      <w:pPr>
+        <w:ind w:left="2880" w:hanging="360"/>
+      </w:pPr>
+      <w:rPr>
+        <w:rFonts w:ascii="Symbol" w:hAnsi="Symbol" w:hint="default"/>
+      </w:rPr>
+    </w:lvl>
+    <w:lvl w:ilvl="4" w:tplc="04190003" w:tentative="1">
+      <w:start w:val="1"/>
+      <w:numFmt w:val="bullet"/>
+      <w:lvlText w:val="o"/>
+      <w:lvlJc w:val="left"/>
+      <w:pPr>
+        <w:ind w:left="3600" w:hanging="360"/>
+      </w:pPr>
+      <w:rPr>
+        <w:rFonts w:ascii="Courier New" w:hAnsi="Courier New" w:cs="Courier New" w:hint="default"/>
+      </w:rPr>
+    </w:lvl>
+    <w:lvl w:ilvl="5" w:tplc="04190005" w:tentative="1">
+      <w:start w:val="1"/>
+      <w:numFmt w:val="bullet"/>
+      <w:lvlText w:val=""/>
+      <w:lvlJc w:val="left"/>
+      <w:pPr>
+        <w:ind w:left="4320" w:hanging="360"/>
+      </w:pPr>
+      <w:rPr>
+        <w:rFonts w:ascii="Wingdings" w:hAnsi="Wingdings" w:hint="default"/>
+      </w:rPr>
+    </w:lvl>
+    <w:lvl w:ilvl="6" w:tplc="04190001" w:tentative="1">
+      <w:start w:val="1"/>
+      <w:numFmt w:val="bullet"/>
+      <w:lvlText w:val=""/>
+      <w:lvlJc w:val="left"/>
+      <w:pPr>
+        <w:ind w:left="5040" w:hanging="360"/>
+      </w:pPr>
+      <w:rPr>
+        <w:rFonts w:ascii="Symbol" w:hAnsi="Symbol" w:hint="default"/>
+      </w:rPr>
+    </w:lvl>
+    <w:lvl w:ilvl="7" w:tplc="04190003" w:tentative="1">
+      <w:start w:val="1"/>
+      <w:numFmt w:val="bullet"/>
+      <w:lvlText w:val="o"/>
+      <w:lvlJc w:val="left"/>
+      <w:pPr>
+        <w:ind w:left="5760" w:hanging="360"/>
+      </w:pPr>
+      <w:rPr>
+        <w:rFonts w:ascii="Courier New" w:hAnsi="Courier New" w:cs="Courier New" w:hint="default"/>
+      </w:rPr>
+    </w:lvl>
+    <w:lvl w:ilvl="8" w:tplc="04190005" w:tentative="1">
+      <w:start w:val="1"/>
+      <w:numFmt w:val="bullet"/>
+      <w:lvlText w:val=""/>
+      <w:lvlJc w:val="left"/>
+      <w:pPr>
+        <w:ind w:left="6480" w:hanging="360"/>
+      </w:pPr>
+      <w:rPr>
+        <w:rFonts w:ascii="Wingdings" w:hAnsi="Wingdings" w:hint="default"/>
+      </w:rPr>
+    </w:lvl>
+  </w:abstractNum>
+  <w:abstractNum w:abstractNumId="36">
     <w:nsid w:val="72063074"/>
     <w:multiLevelType w:val="hybridMultilevel"/>
     <w:tmpl w:val="0396EA00"/>
@@ -18199,7 +20516,7 @@
       </w:rPr>
     </w:lvl>
   </w:abstractNum>
-  <w:abstractNum w:abstractNumId="30">
+  <w:abstractNum w:abstractNumId="37">
     <w:nsid w:val="7A137429"/>
     <w:multiLevelType w:val="hybridMultilevel"/>
     <w:tmpl w:val="3C9E048A"/>
@@ -18312,7 +20629,7 @@
       </w:rPr>
     </w:lvl>
   </w:abstractNum>
-  <w:abstractNum w:abstractNumId="31">
+  <w:abstractNum w:abstractNumId="38">
     <w:nsid w:val="7AA67ACD"/>
     <w:multiLevelType w:val="hybridMultilevel"/>
     <w:tmpl w:val="B464F586"/>
@@ -18401,7 +20718,7 @@
       </w:pPr>
     </w:lvl>
   </w:abstractNum>
-  <w:abstractNum w:abstractNumId="32">
+  <w:abstractNum w:abstractNumId="39">
     <w:nsid w:val="7D531E8C"/>
     <w:multiLevelType w:val="hybridMultilevel"/>
     <w:tmpl w:val="24702B5A"/>
@@ -18514,7 +20831,7 @@
       </w:rPr>
     </w:lvl>
   </w:abstractNum>
-  <w:abstractNum w:abstractNumId="33">
+  <w:abstractNum w:abstractNumId="40">
     <w:nsid w:val="7E7C2B67"/>
     <w:multiLevelType w:val="hybridMultilevel"/>
     <w:tmpl w:val="85884220"/>
@@ -18637,40 +20954,40 @@
     <w:abstractNumId w:val="13"/>
   </w:num>
   <w:num w:numId="4">
-    <w:abstractNumId w:val="18"/>
+    <w:abstractNumId w:val="19"/>
   </w:num>
   <w:num w:numId="5">
     <w:abstractNumId w:val="9"/>
   </w:num>
   <w:num w:numId="6">
-    <w:abstractNumId w:val="24"/>
+    <w:abstractNumId w:val="29"/>
   </w:num>
   <w:num w:numId="7">
-    <w:abstractNumId w:val="27"/>
+    <w:abstractNumId w:val="33"/>
   </w:num>
   <w:num w:numId="8">
-    <w:abstractNumId w:val="14"/>
+    <w:abstractNumId w:val="15"/>
   </w:num>
   <w:num w:numId="9">
-    <w:abstractNumId w:val="32"/>
+    <w:abstractNumId w:val="39"/>
   </w:num>
   <w:num w:numId="10">
     <w:abstractNumId w:val="5"/>
   </w:num>
   <w:num w:numId="11">
-    <w:abstractNumId w:val="21"/>
+    <w:abstractNumId w:val="24"/>
   </w:num>
   <w:num w:numId="12">
-    <w:abstractNumId w:val="22"/>
+    <w:abstractNumId w:val="25"/>
   </w:num>
   <w:num w:numId="13">
     <w:abstractNumId w:val="0"/>
   </w:num>
   <w:num w:numId="14">
-    <w:abstractNumId w:val="19"/>
+    <w:abstractNumId w:val="20"/>
   </w:num>
   <w:num w:numId="15">
-    <w:abstractNumId w:val="31"/>
+    <w:abstractNumId w:val="38"/>
   </w:num>
   <w:num w:numId="16">
     <w:abstractNumId w:val="3"/>
@@ -18679,16 +20996,16 @@
     <w:abstractNumId w:val="2"/>
   </w:num>
   <w:num w:numId="18">
-    <w:abstractNumId w:val="23"/>
+    <w:abstractNumId w:val="27"/>
   </w:num>
   <w:num w:numId="19">
     <w:abstractNumId w:val="6"/>
   </w:num>
   <w:num w:numId="20">
-    <w:abstractNumId w:val="29"/>
+    <w:abstractNumId w:val="36"/>
   </w:num>
   <w:num w:numId="21">
-    <w:abstractNumId w:val="26"/>
+    <w:abstractNumId w:val="31"/>
   </w:num>
   <w:num w:numId="22">
     <w:abstractNumId w:val="12"/>
@@ -18700,34 +21017,55 @@
     <w:abstractNumId w:val="10"/>
   </w:num>
   <w:num w:numId="25">
-    <w:abstractNumId w:val="33"/>
+    <w:abstractNumId w:val="40"/>
   </w:num>
   <w:num w:numId="26">
     <w:abstractNumId w:val="4"/>
   </w:num>
   <w:num w:numId="27">
-    <w:abstractNumId w:val="28"/>
+    <w:abstractNumId w:val="34"/>
   </w:num>
   <w:num w:numId="28">
-    <w:abstractNumId w:val="15"/>
+    <w:abstractNumId w:val="16"/>
   </w:num>
   <w:num w:numId="29">
-    <w:abstractNumId w:val="25"/>
+    <w:abstractNumId w:val="30"/>
   </w:num>
   <w:num w:numId="30">
-    <w:abstractNumId w:val="16"/>
+    <w:abstractNumId w:val="17"/>
   </w:num>
   <w:num w:numId="31">
     <w:abstractNumId w:val="11"/>
   </w:num>
   <w:num w:numId="32">
-    <w:abstractNumId w:val="20"/>
+    <w:abstractNumId w:val="21"/>
   </w:num>
   <w:num w:numId="33">
-    <w:abstractNumId w:val="17"/>
+    <w:abstractNumId w:val="18"/>
   </w:num>
   <w:num w:numId="34">
-    <w:abstractNumId w:val="30"/>
+    <w:abstractNumId w:val="37"/>
+  </w:num>
+  <w:num w:numId="35">
+    <w:abstractNumId w:val="14"/>
+  </w:num>
+  <w:num w:numId="36">
+    <w:abstractNumId w:val="32"/>
+  </w:num>
+  <w:num w:numId="37">
+    <w:abstractNumId w:val="26"/>
+  </w:num>
+  <w:num w:numId="38">
+    <w:abstractNumId w:val="23"/>
+  </w:num>
+  <w:num w:numId="39">
+    <w:abstractNumId w:val="35"/>
+  </w:num>
+  <w:num w:numId="40">
+    <w:abstractNumId w:val="28"/>
+  </w:num>
+  <w:num w:numId="41">
+    <w:abstractNumId w:val="22"/>
   </w:num>
 </w:numbering>
 </file>
@@ -19562,7 +21900,7 @@
 </file>
 
 <file path=customXml/itemProps1.xml><?xml version="1.0" encoding="utf-8"?>
-<ds:datastoreItem xmlns:ds="http://schemas.openxmlformats.org/officeDocument/2006/customXml" ds:itemID="{83B34549-27FC-49E6-8EE1-34972E9A181B}">
+<ds:datastoreItem xmlns:ds="http://schemas.openxmlformats.org/officeDocument/2006/customXml" ds:itemID="{9F099054-C802-454C-AF08-52D054CD622D}">
   <ds:schemaRefs>
     <ds:schemaRef ds:uri="http://schemas.openxmlformats.org/officeDocument/2006/bibliography"/>
   </ds:schemaRefs>

</xml_diff>

<commit_message>
6 lk 2 question 15% of charge
</commit_message>
<xml_diff>
--- a/Конспект.docx
+++ b/Конспект.docx
@@ -16536,6 +16536,330 @@
           <w:szCs w:val="32"/>
         </w:rPr>
       </w:pPr>
+      <w:r>
+        <w:rPr>
+          <w:rFonts w:ascii="Times New Roman" w:hAnsi="Times New Roman" w:cs="Times New Roman"/>
+          <w:sz w:val="32"/>
+          <w:szCs w:val="32"/>
+        </w:rPr>
+        <w:t>Инновационное предпринимательство – деловая активность субъектов предпринимательства</w:t>
+      </w:r>
+      <w:r>
+        <w:rPr>
+          <w:rFonts w:ascii="Times New Roman" w:hAnsi="Times New Roman" w:cs="Times New Roman"/>
+          <w:sz w:val="32"/>
+          <w:szCs w:val="32"/>
+        </w:rPr>
+        <w:t xml:space="preserve">, </w:t>
+      </w:r>
+      <w:r>
+        <w:rPr>
+          <w:rFonts w:ascii="Times New Roman" w:hAnsi="Times New Roman" w:cs="Times New Roman"/>
+          <w:sz w:val="32"/>
+          <w:szCs w:val="32"/>
+        </w:rPr>
+        <w:t>предметом которой является разработка и внедрение инноваций</w:t>
+      </w:r>
+      <w:r>
+        <w:rPr>
+          <w:rFonts w:ascii="Times New Roman" w:hAnsi="Times New Roman" w:cs="Times New Roman"/>
+          <w:sz w:val="32"/>
+          <w:szCs w:val="32"/>
+        </w:rPr>
+        <w:t>.</w:t>
+      </w:r>
+    </w:p>
+    <w:p>
+      <w:pPr>
+        <w:rPr>
+          <w:rFonts w:ascii="Times New Roman" w:hAnsi="Times New Roman" w:cs="Times New Roman"/>
+          <w:sz w:val="32"/>
+          <w:szCs w:val="32"/>
+          <w:lang w:val="en-US"/>
+        </w:rPr>
+      </w:pPr>
+      <w:r>
+        <w:rPr>
+          <w:rFonts w:ascii="Times New Roman" w:hAnsi="Times New Roman" w:cs="Times New Roman"/>
+          <w:sz w:val="32"/>
+          <w:szCs w:val="32"/>
+        </w:rPr>
+        <w:t>Коммерческо-торговое предпринимательство связано с реализацией производственной продукции на товарных рынках</w:t>
+      </w:r>
+      <w:r>
+        <w:rPr>
+          <w:rFonts w:ascii="Times New Roman" w:hAnsi="Times New Roman" w:cs="Times New Roman"/>
+          <w:sz w:val="32"/>
+          <w:szCs w:val="32"/>
+        </w:rPr>
+        <w:t xml:space="preserve">, </w:t>
+      </w:r>
+      <w:r>
+        <w:rPr>
+          <w:rFonts w:ascii="Times New Roman" w:hAnsi="Times New Roman" w:cs="Times New Roman"/>
+          <w:sz w:val="32"/>
+          <w:szCs w:val="32"/>
+        </w:rPr>
+        <w:t>доведение ее до потребителя</w:t>
+      </w:r>
+      <w:r>
+        <w:rPr>
+          <w:rFonts w:ascii="Times New Roman" w:hAnsi="Times New Roman" w:cs="Times New Roman"/>
+          <w:sz w:val="32"/>
+          <w:szCs w:val="32"/>
+        </w:rPr>
+        <w:t xml:space="preserve">, </w:t>
+      </w:r>
+      <w:r>
+        <w:rPr>
+          <w:rFonts w:ascii="Times New Roman" w:hAnsi="Times New Roman" w:cs="Times New Roman"/>
+          <w:sz w:val="32"/>
+          <w:szCs w:val="32"/>
+        </w:rPr>
+        <w:t>выполняется товарно-денежные и товарно-обменные операции</w:t>
+      </w:r>
+      <w:r>
+        <w:rPr>
+          <w:rFonts w:ascii="Times New Roman" w:hAnsi="Times New Roman" w:cs="Times New Roman"/>
+          <w:sz w:val="32"/>
+          <w:szCs w:val="32"/>
+        </w:rPr>
+        <w:t>.</w:t>
+      </w:r>
+    </w:p>
+    <w:p>
+      <w:pPr>
+        <w:rPr>
+          <w:rFonts w:ascii="Times New Roman" w:hAnsi="Times New Roman" w:cs="Times New Roman"/>
+          <w:sz w:val="32"/>
+          <w:szCs w:val="32"/>
+        </w:rPr>
+      </w:pPr>
+      <w:r>
+        <w:rPr>
+          <w:rFonts w:ascii="Times New Roman" w:hAnsi="Times New Roman" w:cs="Times New Roman"/>
+          <w:sz w:val="32"/>
+          <w:szCs w:val="32"/>
+        </w:rPr>
+        <w:t>Финансово-кредитное предпринимательство – основано на купле продаже ценных бумаг и валюты</w:t>
+      </w:r>
+      <w:r>
+        <w:rPr>
+          <w:rFonts w:ascii="Times New Roman" w:hAnsi="Times New Roman" w:cs="Times New Roman"/>
+          <w:sz w:val="32"/>
+          <w:szCs w:val="32"/>
+        </w:rPr>
+        <w:t>.</w:t>
+      </w:r>
+    </w:p>
+    <w:p>
+      <w:pPr>
+        <w:rPr>
+          <w:rFonts w:ascii="Times New Roman" w:hAnsi="Times New Roman" w:cs="Times New Roman"/>
+          <w:sz w:val="32"/>
+          <w:szCs w:val="32"/>
+          <w:lang w:val="en-US"/>
+        </w:rPr>
+      </w:pPr>
+      <w:r>
+        <w:rPr>
+          <w:rFonts w:ascii="Times New Roman" w:hAnsi="Times New Roman" w:cs="Times New Roman"/>
+          <w:sz w:val="32"/>
+          <w:szCs w:val="32"/>
+        </w:rPr>
+        <w:t>Существует 2 составляющие финансового предпринимательства</w:t>
+      </w:r>
+      <w:r>
+        <w:rPr>
+          <w:rFonts w:ascii="Times New Roman" w:hAnsi="Times New Roman" w:cs="Times New Roman"/>
+          <w:sz w:val="32"/>
+          <w:szCs w:val="32"/>
+          <w:lang w:val="en-US"/>
+        </w:rPr>
+        <w:t>:</w:t>
+      </w:r>
+    </w:p>
+    <w:p>
+      <w:pPr>
+        <w:pStyle w:val="a3"/>
+        <w:numPr>
+          <w:ilvl w:val="0"/>
+          <w:numId w:val="42"/>
+        </w:numPr>
+        <w:rPr>
+          <w:rFonts w:ascii="Times New Roman" w:hAnsi="Times New Roman" w:cs="Times New Roman"/>
+          <w:sz w:val="32"/>
+          <w:szCs w:val="32"/>
+        </w:rPr>
+      </w:pPr>
+      <w:r>
+        <w:rPr>
+          <w:rFonts w:ascii="Times New Roman" w:hAnsi="Times New Roman" w:cs="Times New Roman"/>
+          <w:sz w:val="32"/>
+          <w:szCs w:val="32"/>
+        </w:rPr>
+        <w:t>Выпуск ценных бумаг и денежных знаков</w:t>
+      </w:r>
+    </w:p>
+    <w:p>
+      <w:pPr>
+        <w:pStyle w:val="a3"/>
+        <w:numPr>
+          <w:ilvl w:val="0"/>
+          <w:numId w:val="42"/>
+        </w:numPr>
+        <w:rPr>
+          <w:rFonts w:ascii="Times New Roman" w:hAnsi="Times New Roman" w:cs="Times New Roman"/>
+          <w:sz w:val="32"/>
+          <w:szCs w:val="32"/>
+        </w:rPr>
+      </w:pPr>
+      <w:r>
+        <w:rPr>
+          <w:rFonts w:ascii="Times New Roman" w:hAnsi="Times New Roman" w:cs="Times New Roman"/>
+          <w:sz w:val="32"/>
+          <w:szCs w:val="32"/>
+        </w:rPr>
+        <w:t>Оказание финансовых услуг</w:t>
+      </w:r>
+      <w:r>
+        <w:rPr>
+          <w:rFonts w:ascii="Times New Roman" w:hAnsi="Times New Roman" w:cs="Times New Roman"/>
+          <w:sz w:val="32"/>
+          <w:szCs w:val="32"/>
+        </w:rPr>
+        <w:t xml:space="preserve">, </w:t>
+      </w:r>
+      <w:r>
+        <w:rPr>
+          <w:rFonts w:ascii="Times New Roman" w:hAnsi="Times New Roman" w:cs="Times New Roman"/>
+          <w:sz w:val="32"/>
+          <w:szCs w:val="32"/>
+        </w:rPr>
+        <w:t>предметом которых выступают валютно-денежные ценности и ценные бумаги</w:t>
+      </w:r>
+    </w:p>
+    <w:p>
+      <w:pPr>
+        <w:rPr>
+          <w:rFonts w:ascii="Times New Roman" w:hAnsi="Times New Roman" w:cs="Times New Roman"/>
+          <w:sz w:val="32"/>
+          <w:szCs w:val="32"/>
+        </w:rPr>
+      </w:pPr>
+      <w:r>
+        <w:rPr>
+          <w:rFonts w:ascii="Times New Roman" w:hAnsi="Times New Roman" w:cs="Times New Roman"/>
+          <w:sz w:val="32"/>
+          <w:szCs w:val="32"/>
+        </w:rPr>
+        <w:lastRenderedPageBreak/>
+        <w:t>Консультационное предпринимательство – предоставление независимых советов и помощи по вопросам управления</w:t>
+      </w:r>
+      <w:r>
+        <w:rPr>
+          <w:rFonts w:ascii="Times New Roman" w:hAnsi="Times New Roman" w:cs="Times New Roman"/>
+          <w:sz w:val="32"/>
+          <w:szCs w:val="32"/>
+        </w:rPr>
+        <w:t xml:space="preserve">, </w:t>
+      </w:r>
+      <w:r>
+        <w:rPr>
+          <w:rFonts w:ascii="Times New Roman" w:hAnsi="Times New Roman" w:cs="Times New Roman"/>
+          <w:sz w:val="32"/>
+          <w:szCs w:val="32"/>
+        </w:rPr>
+        <w:t>включая определение и оценку проблем и возможностей</w:t>
+      </w:r>
+      <w:r>
+        <w:rPr>
+          <w:rFonts w:ascii="Times New Roman" w:hAnsi="Times New Roman" w:cs="Times New Roman"/>
+          <w:sz w:val="32"/>
+          <w:szCs w:val="32"/>
+        </w:rPr>
+        <w:t xml:space="preserve">, </w:t>
+      </w:r>
+      <w:r>
+        <w:rPr>
+          <w:rFonts w:ascii="Times New Roman" w:hAnsi="Times New Roman" w:cs="Times New Roman"/>
+          <w:sz w:val="32"/>
+          <w:szCs w:val="32"/>
+        </w:rPr>
+        <w:t>…</w:t>
+      </w:r>
+    </w:p>
+    <w:p>
+      <w:pPr>
+        <w:rPr>
+          <w:rFonts w:ascii="Times New Roman" w:hAnsi="Times New Roman" w:cs="Times New Roman"/>
+          <w:sz w:val="32"/>
+          <w:szCs w:val="32"/>
+          <w:lang w:val="en-US"/>
+        </w:rPr>
+      </w:pPr>
+      <w:r>
+        <w:rPr>
+          <w:rFonts w:ascii="Times New Roman" w:hAnsi="Times New Roman" w:cs="Times New Roman"/>
+          <w:sz w:val="32"/>
+          <w:szCs w:val="32"/>
+        </w:rPr>
+        <w:t>В научной литературе определены формы предпринимательской деятельности</w:t>
+      </w:r>
+      <w:r>
+        <w:rPr>
+          <w:rFonts w:ascii="Times New Roman" w:hAnsi="Times New Roman" w:cs="Times New Roman"/>
+          <w:sz w:val="32"/>
+          <w:szCs w:val="32"/>
+        </w:rPr>
+        <w:t>:</w:t>
+      </w:r>
+    </w:p>
+    <w:p>
+      <w:pPr>
+        <w:pStyle w:val="a3"/>
+        <w:numPr>
+          <w:ilvl w:val="0"/>
+          <w:numId w:val="43"/>
+        </w:numPr>
+        <w:rPr>
+          <w:rFonts w:ascii="Times New Roman" w:hAnsi="Times New Roman" w:cs="Times New Roman"/>
+          <w:sz w:val="32"/>
+          <w:szCs w:val="32"/>
+          <w:lang w:val="en-US"/>
+        </w:rPr>
+      </w:pPr>
+      <w:r>
+        <w:rPr>
+          <w:rFonts w:ascii="Times New Roman" w:hAnsi="Times New Roman" w:cs="Times New Roman"/>
+          <w:sz w:val="32"/>
+          <w:szCs w:val="32"/>
+        </w:rPr>
+        <w:t>Частное предпринимательство</w:t>
+      </w:r>
+    </w:p>
+    <w:p>
+      <w:pPr>
+        <w:pStyle w:val="a3"/>
+        <w:numPr>
+          <w:ilvl w:val="0"/>
+          <w:numId w:val="43"/>
+        </w:numPr>
+        <w:rPr>
+          <w:rFonts w:ascii="Times New Roman" w:hAnsi="Times New Roman" w:cs="Times New Roman"/>
+          <w:sz w:val="32"/>
+          <w:szCs w:val="32"/>
+          <w:lang w:val="en-US"/>
+        </w:rPr>
+      </w:pPr>
+      <w:r>
+        <w:rPr>
+          <w:rFonts w:ascii="Times New Roman" w:hAnsi="Times New Roman" w:cs="Times New Roman"/>
+          <w:sz w:val="32"/>
+          <w:szCs w:val="32"/>
+        </w:rPr>
+        <w:t>Коллективное предпринимательство</w:t>
+      </w:r>
       <w:bookmarkStart w:id="0" w:name="_GoBack"/>
       <w:bookmarkEnd w:id="0"/>
     </w:p>
@@ -17619,6 +17943,232 @@
     </w:lvl>
   </w:abstractNum>
   <w:abstractNum w:abstractNumId="9">
+    <w:nsid w:val="1F2B7939"/>
+    <w:multiLevelType w:val="hybridMultilevel"/>
+    <w:tmpl w:val="C950981E"/>
+    <w:lvl w:ilvl="0" w:tplc="04190001">
+      <w:start w:val="1"/>
+      <w:numFmt w:val="bullet"/>
+      <w:lvlText w:val=""/>
+      <w:lvlJc w:val="left"/>
+      <w:pPr>
+        <w:ind w:left="720" w:hanging="360"/>
+      </w:pPr>
+      <w:rPr>
+        <w:rFonts w:ascii="Symbol" w:hAnsi="Symbol" w:hint="default"/>
+      </w:rPr>
+    </w:lvl>
+    <w:lvl w:ilvl="1" w:tplc="04190003" w:tentative="1">
+      <w:start w:val="1"/>
+      <w:numFmt w:val="bullet"/>
+      <w:lvlText w:val="o"/>
+      <w:lvlJc w:val="left"/>
+      <w:pPr>
+        <w:ind w:left="1440" w:hanging="360"/>
+      </w:pPr>
+      <w:rPr>
+        <w:rFonts w:ascii="Courier New" w:hAnsi="Courier New" w:cs="Courier New" w:hint="default"/>
+      </w:rPr>
+    </w:lvl>
+    <w:lvl w:ilvl="2" w:tplc="04190005" w:tentative="1">
+      <w:start w:val="1"/>
+      <w:numFmt w:val="bullet"/>
+      <w:lvlText w:val=""/>
+      <w:lvlJc w:val="left"/>
+      <w:pPr>
+        <w:ind w:left="2160" w:hanging="360"/>
+      </w:pPr>
+      <w:rPr>
+        <w:rFonts w:ascii="Wingdings" w:hAnsi="Wingdings" w:hint="default"/>
+      </w:rPr>
+    </w:lvl>
+    <w:lvl w:ilvl="3" w:tplc="04190001" w:tentative="1">
+      <w:start w:val="1"/>
+      <w:numFmt w:val="bullet"/>
+      <w:lvlText w:val=""/>
+      <w:lvlJc w:val="left"/>
+      <w:pPr>
+        <w:ind w:left="2880" w:hanging="360"/>
+      </w:pPr>
+      <w:rPr>
+        <w:rFonts w:ascii="Symbol" w:hAnsi="Symbol" w:hint="default"/>
+      </w:rPr>
+    </w:lvl>
+    <w:lvl w:ilvl="4" w:tplc="04190003" w:tentative="1">
+      <w:start w:val="1"/>
+      <w:numFmt w:val="bullet"/>
+      <w:lvlText w:val="o"/>
+      <w:lvlJc w:val="left"/>
+      <w:pPr>
+        <w:ind w:left="3600" w:hanging="360"/>
+      </w:pPr>
+      <w:rPr>
+        <w:rFonts w:ascii="Courier New" w:hAnsi="Courier New" w:cs="Courier New" w:hint="default"/>
+      </w:rPr>
+    </w:lvl>
+    <w:lvl w:ilvl="5" w:tplc="04190005" w:tentative="1">
+      <w:start w:val="1"/>
+      <w:numFmt w:val="bullet"/>
+      <w:lvlText w:val=""/>
+      <w:lvlJc w:val="left"/>
+      <w:pPr>
+        <w:ind w:left="4320" w:hanging="360"/>
+      </w:pPr>
+      <w:rPr>
+        <w:rFonts w:ascii="Wingdings" w:hAnsi="Wingdings" w:hint="default"/>
+      </w:rPr>
+    </w:lvl>
+    <w:lvl w:ilvl="6" w:tplc="04190001" w:tentative="1">
+      <w:start w:val="1"/>
+      <w:numFmt w:val="bullet"/>
+      <w:lvlText w:val=""/>
+      <w:lvlJc w:val="left"/>
+      <w:pPr>
+        <w:ind w:left="5040" w:hanging="360"/>
+      </w:pPr>
+      <w:rPr>
+        <w:rFonts w:ascii="Symbol" w:hAnsi="Symbol" w:hint="default"/>
+      </w:rPr>
+    </w:lvl>
+    <w:lvl w:ilvl="7" w:tplc="04190003" w:tentative="1">
+      <w:start w:val="1"/>
+      <w:numFmt w:val="bullet"/>
+      <w:lvlText w:val="o"/>
+      <w:lvlJc w:val="left"/>
+      <w:pPr>
+        <w:ind w:left="5760" w:hanging="360"/>
+      </w:pPr>
+      <w:rPr>
+        <w:rFonts w:ascii="Courier New" w:hAnsi="Courier New" w:cs="Courier New" w:hint="default"/>
+      </w:rPr>
+    </w:lvl>
+    <w:lvl w:ilvl="8" w:tplc="04190005" w:tentative="1">
+      <w:start w:val="1"/>
+      <w:numFmt w:val="bullet"/>
+      <w:lvlText w:val=""/>
+      <w:lvlJc w:val="left"/>
+      <w:pPr>
+        <w:ind w:left="6480" w:hanging="360"/>
+      </w:pPr>
+      <w:rPr>
+        <w:rFonts w:ascii="Wingdings" w:hAnsi="Wingdings" w:hint="default"/>
+      </w:rPr>
+    </w:lvl>
+  </w:abstractNum>
+  <w:abstractNum w:abstractNumId="10">
+    <w:nsid w:val="211C758D"/>
+    <w:multiLevelType w:val="hybridMultilevel"/>
+    <w:tmpl w:val="EEACF9A2"/>
+    <w:lvl w:ilvl="0" w:tplc="04190001">
+      <w:start w:val="1"/>
+      <w:numFmt w:val="bullet"/>
+      <w:lvlText w:val=""/>
+      <w:lvlJc w:val="left"/>
+      <w:pPr>
+        <w:ind w:left="720" w:hanging="360"/>
+      </w:pPr>
+      <w:rPr>
+        <w:rFonts w:ascii="Symbol" w:hAnsi="Symbol" w:hint="default"/>
+      </w:rPr>
+    </w:lvl>
+    <w:lvl w:ilvl="1" w:tplc="04190003" w:tentative="1">
+      <w:start w:val="1"/>
+      <w:numFmt w:val="bullet"/>
+      <w:lvlText w:val="o"/>
+      <w:lvlJc w:val="left"/>
+      <w:pPr>
+        <w:ind w:left="1440" w:hanging="360"/>
+      </w:pPr>
+      <w:rPr>
+        <w:rFonts w:ascii="Courier New" w:hAnsi="Courier New" w:cs="Courier New" w:hint="default"/>
+      </w:rPr>
+    </w:lvl>
+    <w:lvl w:ilvl="2" w:tplc="04190005" w:tentative="1">
+      <w:start w:val="1"/>
+      <w:numFmt w:val="bullet"/>
+      <w:lvlText w:val=""/>
+      <w:lvlJc w:val="left"/>
+      <w:pPr>
+        <w:ind w:left="2160" w:hanging="360"/>
+      </w:pPr>
+      <w:rPr>
+        <w:rFonts w:ascii="Wingdings" w:hAnsi="Wingdings" w:hint="default"/>
+      </w:rPr>
+    </w:lvl>
+    <w:lvl w:ilvl="3" w:tplc="04190001" w:tentative="1">
+      <w:start w:val="1"/>
+      <w:numFmt w:val="bullet"/>
+      <w:lvlText w:val=""/>
+      <w:lvlJc w:val="left"/>
+      <w:pPr>
+        <w:ind w:left="2880" w:hanging="360"/>
+      </w:pPr>
+      <w:rPr>
+        <w:rFonts w:ascii="Symbol" w:hAnsi="Symbol" w:hint="default"/>
+      </w:rPr>
+    </w:lvl>
+    <w:lvl w:ilvl="4" w:tplc="04190003" w:tentative="1">
+      <w:start w:val="1"/>
+      <w:numFmt w:val="bullet"/>
+      <w:lvlText w:val="o"/>
+      <w:lvlJc w:val="left"/>
+      <w:pPr>
+        <w:ind w:left="3600" w:hanging="360"/>
+      </w:pPr>
+      <w:rPr>
+        <w:rFonts w:ascii="Courier New" w:hAnsi="Courier New" w:cs="Courier New" w:hint="default"/>
+      </w:rPr>
+    </w:lvl>
+    <w:lvl w:ilvl="5" w:tplc="04190005" w:tentative="1">
+      <w:start w:val="1"/>
+      <w:numFmt w:val="bullet"/>
+      <w:lvlText w:val=""/>
+      <w:lvlJc w:val="left"/>
+      <w:pPr>
+        <w:ind w:left="4320" w:hanging="360"/>
+      </w:pPr>
+      <w:rPr>
+        <w:rFonts w:ascii="Wingdings" w:hAnsi="Wingdings" w:hint="default"/>
+      </w:rPr>
+    </w:lvl>
+    <w:lvl w:ilvl="6" w:tplc="04190001" w:tentative="1">
+      <w:start w:val="1"/>
+      <w:numFmt w:val="bullet"/>
+      <w:lvlText w:val=""/>
+      <w:lvlJc w:val="left"/>
+      <w:pPr>
+        <w:ind w:left="5040" w:hanging="360"/>
+      </w:pPr>
+      <w:rPr>
+        <w:rFonts w:ascii="Symbol" w:hAnsi="Symbol" w:hint="default"/>
+      </w:rPr>
+    </w:lvl>
+    <w:lvl w:ilvl="7" w:tplc="04190003" w:tentative="1">
+      <w:start w:val="1"/>
+      <w:numFmt w:val="bullet"/>
+      <w:lvlText w:val="o"/>
+      <w:lvlJc w:val="left"/>
+      <w:pPr>
+        <w:ind w:left="5760" w:hanging="360"/>
+      </w:pPr>
+      <w:rPr>
+        <w:rFonts w:ascii="Courier New" w:hAnsi="Courier New" w:cs="Courier New" w:hint="default"/>
+      </w:rPr>
+    </w:lvl>
+    <w:lvl w:ilvl="8" w:tplc="04190005" w:tentative="1">
+      <w:start w:val="1"/>
+      <w:numFmt w:val="bullet"/>
+      <w:lvlText w:val=""/>
+      <w:lvlJc w:val="left"/>
+      <w:pPr>
+        <w:ind w:left="6480" w:hanging="360"/>
+      </w:pPr>
+      <w:rPr>
+        <w:rFonts w:ascii="Wingdings" w:hAnsi="Wingdings" w:hint="default"/>
+      </w:rPr>
+    </w:lvl>
+  </w:abstractNum>
+  <w:abstractNum w:abstractNumId="11">
     <w:nsid w:val="212B335D"/>
     <w:multiLevelType w:val="hybridMultilevel"/>
     <w:tmpl w:val="425E72DA"/>
@@ -17707,7 +18257,7 @@
       </w:pPr>
     </w:lvl>
   </w:abstractNum>
-  <w:abstractNum w:abstractNumId="10">
+  <w:abstractNum w:abstractNumId="12">
     <w:nsid w:val="22F25ACD"/>
     <w:multiLevelType w:val="hybridMultilevel"/>
     <w:tmpl w:val="3C18B1A8"/>
@@ -17796,7 +18346,7 @@
       </w:pPr>
     </w:lvl>
   </w:abstractNum>
-  <w:abstractNum w:abstractNumId="11">
+  <w:abstractNum w:abstractNumId="13">
     <w:nsid w:val="26B7021C"/>
     <w:multiLevelType w:val="hybridMultilevel"/>
     <w:tmpl w:val="2F541484"/>
@@ -17909,7 +18459,7 @@
       </w:rPr>
     </w:lvl>
   </w:abstractNum>
-  <w:abstractNum w:abstractNumId="12">
+  <w:abstractNum w:abstractNumId="14">
     <w:nsid w:val="292D6A40"/>
     <w:multiLevelType w:val="hybridMultilevel"/>
     <w:tmpl w:val="C84E063A"/>
@@ -18022,7 +18572,7 @@
       </w:rPr>
     </w:lvl>
   </w:abstractNum>
-  <w:abstractNum w:abstractNumId="13">
+  <w:abstractNum w:abstractNumId="15">
     <w:nsid w:val="2C951922"/>
     <w:multiLevelType w:val="hybridMultilevel"/>
     <w:tmpl w:val="7636583A"/>
@@ -18111,7 +18661,7 @@
       </w:pPr>
     </w:lvl>
   </w:abstractNum>
-  <w:abstractNum w:abstractNumId="14">
+  <w:abstractNum w:abstractNumId="16">
     <w:nsid w:val="2EA476D4"/>
     <w:multiLevelType w:val="hybridMultilevel"/>
     <w:tmpl w:val="C14621D2"/>
@@ -18200,7 +18750,7 @@
       </w:pPr>
     </w:lvl>
   </w:abstractNum>
-  <w:abstractNum w:abstractNumId="15">
+  <w:abstractNum w:abstractNumId="17">
     <w:nsid w:val="32C31810"/>
     <w:multiLevelType w:val="hybridMultilevel"/>
     <w:tmpl w:val="9070C140"/>
@@ -18290,7 +18840,7 @@
       </w:pPr>
     </w:lvl>
   </w:abstractNum>
-  <w:abstractNum w:abstractNumId="16">
+  <w:abstractNum w:abstractNumId="18">
     <w:nsid w:val="3D761DFF"/>
     <w:multiLevelType w:val="hybridMultilevel"/>
     <w:tmpl w:val="4726CB12"/>
@@ -18379,7 +18929,7 @@
       </w:pPr>
     </w:lvl>
   </w:abstractNum>
-  <w:abstractNum w:abstractNumId="17">
+  <w:abstractNum w:abstractNumId="19">
     <w:nsid w:val="3F1549D7"/>
     <w:multiLevelType w:val="hybridMultilevel"/>
     <w:tmpl w:val="EA0EDC78"/>
@@ -18492,7 +19042,7 @@
       </w:rPr>
     </w:lvl>
   </w:abstractNum>
-  <w:abstractNum w:abstractNumId="18">
+  <w:abstractNum w:abstractNumId="20">
     <w:nsid w:val="449728BE"/>
     <w:multiLevelType w:val="hybridMultilevel"/>
     <w:tmpl w:val="5DC0F77C"/>
@@ -18605,7 +19155,7 @@
       </w:rPr>
     </w:lvl>
   </w:abstractNum>
-  <w:abstractNum w:abstractNumId="19">
+  <w:abstractNum w:abstractNumId="21">
     <w:nsid w:val="4A4201C2"/>
     <w:multiLevelType w:val="hybridMultilevel"/>
     <w:tmpl w:val="405464CE"/>
@@ -18691,7 +19241,7 @@
       </w:pPr>
     </w:lvl>
   </w:abstractNum>
-  <w:abstractNum w:abstractNumId="20">
+  <w:abstractNum w:abstractNumId="22">
     <w:nsid w:val="4FB505C9"/>
     <w:multiLevelType w:val="hybridMultilevel"/>
     <w:tmpl w:val="39C6F13E"/>
@@ -18804,7 +19354,7 @@
       </w:rPr>
     </w:lvl>
   </w:abstractNum>
-  <w:abstractNum w:abstractNumId="21">
+  <w:abstractNum w:abstractNumId="23">
     <w:nsid w:val="546E35FC"/>
     <w:multiLevelType w:val="hybridMultilevel"/>
     <w:tmpl w:val="63D8D1D0"/>
@@ -18917,7 +19467,7 @@
       </w:rPr>
     </w:lvl>
   </w:abstractNum>
-  <w:abstractNum w:abstractNumId="22">
+  <w:abstractNum w:abstractNumId="24">
     <w:nsid w:val="562E679A"/>
     <w:multiLevelType w:val="hybridMultilevel"/>
     <w:tmpl w:val="79C4D980"/>
@@ -19030,7 +19580,7 @@
       </w:rPr>
     </w:lvl>
   </w:abstractNum>
-  <w:abstractNum w:abstractNumId="23">
+  <w:abstractNum w:abstractNumId="25">
     <w:nsid w:val="58003404"/>
     <w:multiLevelType w:val="hybridMultilevel"/>
     <w:tmpl w:val="8DB01A1A"/>
@@ -19143,7 +19693,7 @@
       </w:rPr>
     </w:lvl>
   </w:abstractNum>
-  <w:abstractNum w:abstractNumId="24">
+  <w:abstractNum w:abstractNumId="26">
     <w:nsid w:val="5A3E49FC"/>
     <w:multiLevelType w:val="hybridMultilevel"/>
     <w:tmpl w:val="17986868"/>
@@ -19256,7 +19806,7 @@
       </w:rPr>
     </w:lvl>
   </w:abstractNum>
-  <w:abstractNum w:abstractNumId="25">
+  <w:abstractNum w:abstractNumId="27">
     <w:nsid w:val="5D666F26"/>
     <w:multiLevelType w:val="hybridMultilevel"/>
     <w:tmpl w:val="84DC842C"/>
@@ -19369,7 +19919,7 @@
       </w:rPr>
     </w:lvl>
   </w:abstractNum>
-  <w:abstractNum w:abstractNumId="26">
+  <w:abstractNum w:abstractNumId="28">
     <w:nsid w:val="60600335"/>
     <w:multiLevelType w:val="hybridMultilevel"/>
     <w:tmpl w:val="2D80FCB4"/>
@@ -19458,7 +20008,7 @@
       </w:pPr>
     </w:lvl>
   </w:abstractNum>
-  <w:abstractNum w:abstractNumId="27">
+  <w:abstractNum w:abstractNumId="29">
     <w:nsid w:val="60AE3866"/>
     <w:multiLevelType w:val="hybridMultilevel"/>
     <w:tmpl w:val="507E6698"/>
@@ -19547,7 +20097,7 @@
       </w:pPr>
     </w:lvl>
   </w:abstractNum>
-  <w:abstractNum w:abstractNumId="28">
+  <w:abstractNum w:abstractNumId="30">
     <w:nsid w:val="60E44D9B"/>
     <w:multiLevelType w:val="hybridMultilevel"/>
     <w:tmpl w:val="E6CCBBC8"/>
@@ -19660,7 +20210,7 @@
       </w:rPr>
     </w:lvl>
   </w:abstractNum>
-  <w:abstractNum w:abstractNumId="29">
+  <w:abstractNum w:abstractNumId="31">
     <w:nsid w:val="611B0BC6"/>
     <w:multiLevelType w:val="hybridMultilevel"/>
     <w:tmpl w:val="BCB6353A"/>
@@ -19773,7 +20323,7 @@
       </w:rPr>
     </w:lvl>
   </w:abstractNum>
-  <w:abstractNum w:abstractNumId="30">
+  <w:abstractNum w:abstractNumId="32">
     <w:nsid w:val="65774461"/>
     <w:multiLevelType w:val="hybridMultilevel"/>
     <w:tmpl w:val="F2D44932"/>
@@ -19886,7 +20436,7 @@
       </w:rPr>
     </w:lvl>
   </w:abstractNum>
-  <w:abstractNum w:abstractNumId="31">
+  <w:abstractNum w:abstractNumId="33">
     <w:nsid w:val="67A56019"/>
     <w:multiLevelType w:val="hybridMultilevel"/>
     <w:tmpl w:val="CEDC46B8"/>
@@ -19999,7 +20549,7 @@
       </w:rPr>
     </w:lvl>
   </w:abstractNum>
-  <w:abstractNum w:abstractNumId="32">
+  <w:abstractNum w:abstractNumId="34">
     <w:nsid w:val="69861862"/>
     <w:multiLevelType w:val="hybridMultilevel"/>
     <w:tmpl w:val="F432B0D4"/>
@@ -20088,7 +20638,7 @@
       </w:pPr>
     </w:lvl>
   </w:abstractNum>
-  <w:abstractNum w:abstractNumId="33">
+  <w:abstractNum w:abstractNumId="35">
     <w:nsid w:val="69F407EF"/>
     <w:multiLevelType w:val="hybridMultilevel"/>
     <w:tmpl w:val="77FEC72C"/>
@@ -20177,7 +20727,7 @@
       </w:pPr>
     </w:lvl>
   </w:abstractNum>
-  <w:abstractNum w:abstractNumId="34">
+  <w:abstractNum w:abstractNumId="36">
     <w:nsid w:val="6BC067E9"/>
     <w:multiLevelType w:val="hybridMultilevel"/>
     <w:tmpl w:val="2E6C36FA"/>
@@ -20290,7 +20840,7 @@
       </w:rPr>
     </w:lvl>
   </w:abstractNum>
-  <w:abstractNum w:abstractNumId="35">
+  <w:abstractNum w:abstractNumId="37">
     <w:nsid w:val="71AD570C"/>
     <w:multiLevelType w:val="hybridMultilevel"/>
     <w:tmpl w:val="4D342870"/>
@@ -20403,7 +20953,7 @@
       </w:rPr>
     </w:lvl>
   </w:abstractNum>
-  <w:abstractNum w:abstractNumId="36">
+  <w:abstractNum w:abstractNumId="38">
     <w:nsid w:val="72063074"/>
     <w:multiLevelType w:val="hybridMultilevel"/>
     <w:tmpl w:val="0396EA00"/>
@@ -20516,7 +21066,7 @@
       </w:rPr>
     </w:lvl>
   </w:abstractNum>
-  <w:abstractNum w:abstractNumId="37">
+  <w:abstractNum w:abstractNumId="39">
     <w:nsid w:val="7A137429"/>
     <w:multiLevelType w:val="hybridMultilevel"/>
     <w:tmpl w:val="3C9E048A"/>
@@ -20629,7 +21179,7 @@
       </w:rPr>
     </w:lvl>
   </w:abstractNum>
-  <w:abstractNum w:abstractNumId="38">
+  <w:abstractNum w:abstractNumId="40">
     <w:nsid w:val="7AA67ACD"/>
     <w:multiLevelType w:val="hybridMultilevel"/>
     <w:tmpl w:val="B464F586"/>
@@ -20718,7 +21268,7 @@
       </w:pPr>
     </w:lvl>
   </w:abstractNum>
-  <w:abstractNum w:abstractNumId="39">
+  <w:abstractNum w:abstractNumId="41">
     <w:nsid w:val="7D531E8C"/>
     <w:multiLevelType w:val="hybridMultilevel"/>
     <w:tmpl w:val="24702B5A"/>
@@ -20831,7 +21381,7 @@
       </w:rPr>
     </w:lvl>
   </w:abstractNum>
-  <w:abstractNum w:abstractNumId="40">
+  <w:abstractNum w:abstractNumId="42">
     <w:nsid w:val="7E7C2B67"/>
     <w:multiLevelType w:val="hybridMultilevel"/>
     <w:tmpl w:val="85884220"/>
@@ -20951,43 +21501,43 @@
     <w:abstractNumId w:val="1"/>
   </w:num>
   <w:num w:numId="3">
-    <w:abstractNumId w:val="13"/>
+    <w:abstractNumId w:val="15"/>
   </w:num>
   <w:num w:numId="4">
-    <w:abstractNumId w:val="19"/>
+    <w:abstractNumId w:val="21"/>
   </w:num>
   <w:num w:numId="5">
-    <w:abstractNumId w:val="9"/>
+    <w:abstractNumId w:val="11"/>
   </w:num>
   <w:num w:numId="6">
-    <w:abstractNumId w:val="29"/>
+    <w:abstractNumId w:val="31"/>
   </w:num>
   <w:num w:numId="7">
-    <w:abstractNumId w:val="33"/>
+    <w:abstractNumId w:val="35"/>
   </w:num>
   <w:num w:numId="8">
-    <w:abstractNumId w:val="15"/>
+    <w:abstractNumId w:val="17"/>
   </w:num>
   <w:num w:numId="9">
-    <w:abstractNumId w:val="39"/>
+    <w:abstractNumId w:val="41"/>
   </w:num>
   <w:num w:numId="10">
     <w:abstractNumId w:val="5"/>
   </w:num>
   <w:num w:numId="11">
-    <w:abstractNumId w:val="24"/>
+    <w:abstractNumId w:val="26"/>
   </w:num>
   <w:num w:numId="12">
-    <w:abstractNumId w:val="25"/>
+    <w:abstractNumId w:val="27"/>
   </w:num>
   <w:num w:numId="13">
     <w:abstractNumId w:val="0"/>
   </w:num>
   <w:num w:numId="14">
-    <w:abstractNumId w:val="20"/>
+    <w:abstractNumId w:val="22"/>
   </w:num>
   <w:num w:numId="15">
-    <w:abstractNumId w:val="38"/>
+    <w:abstractNumId w:val="40"/>
   </w:num>
   <w:num w:numId="16">
     <w:abstractNumId w:val="3"/>
@@ -20996,76 +21546,82 @@
     <w:abstractNumId w:val="2"/>
   </w:num>
   <w:num w:numId="18">
-    <w:abstractNumId w:val="27"/>
+    <w:abstractNumId w:val="29"/>
   </w:num>
   <w:num w:numId="19">
     <w:abstractNumId w:val="6"/>
   </w:num>
   <w:num w:numId="20">
-    <w:abstractNumId w:val="36"/>
+    <w:abstractNumId w:val="38"/>
   </w:num>
   <w:num w:numId="21">
-    <w:abstractNumId w:val="31"/>
+    <w:abstractNumId w:val="33"/>
   </w:num>
   <w:num w:numId="22">
-    <w:abstractNumId w:val="12"/>
+    <w:abstractNumId w:val="14"/>
   </w:num>
   <w:num w:numId="23">
     <w:abstractNumId w:val="7"/>
   </w:num>
   <w:num w:numId="24">
-    <w:abstractNumId w:val="10"/>
+    <w:abstractNumId w:val="12"/>
   </w:num>
   <w:num w:numId="25">
-    <w:abstractNumId w:val="40"/>
+    <w:abstractNumId w:val="42"/>
   </w:num>
   <w:num w:numId="26">
     <w:abstractNumId w:val="4"/>
   </w:num>
   <w:num w:numId="27">
+    <w:abstractNumId w:val="36"/>
+  </w:num>
+  <w:num w:numId="28">
+    <w:abstractNumId w:val="18"/>
+  </w:num>
+  <w:num w:numId="29">
+    <w:abstractNumId w:val="32"/>
+  </w:num>
+  <w:num w:numId="30">
+    <w:abstractNumId w:val="19"/>
+  </w:num>
+  <w:num w:numId="31">
+    <w:abstractNumId w:val="13"/>
+  </w:num>
+  <w:num w:numId="32">
+    <w:abstractNumId w:val="23"/>
+  </w:num>
+  <w:num w:numId="33">
+    <w:abstractNumId w:val="20"/>
+  </w:num>
+  <w:num w:numId="34">
+    <w:abstractNumId w:val="39"/>
+  </w:num>
+  <w:num w:numId="35">
+    <w:abstractNumId w:val="16"/>
+  </w:num>
+  <w:num w:numId="36">
     <w:abstractNumId w:val="34"/>
   </w:num>
-  <w:num w:numId="28">
-    <w:abstractNumId w:val="16"/>
+  <w:num w:numId="37">
+    <w:abstractNumId w:val="28"/>
   </w:num>
-  <w:num w:numId="29">
+  <w:num w:numId="38">
+    <w:abstractNumId w:val="25"/>
+  </w:num>
+  <w:num w:numId="39">
+    <w:abstractNumId w:val="37"/>
+  </w:num>
+  <w:num w:numId="40">
     <w:abstractNumId w:val="30"/>
   </w:num>
-  <w:num w:numId="30">
-    <w:abstractNumId w:val="17"/>
+  <w:num w:numId="41">
+    <w:abstractNumId w:val="24"/>
   </w:num>
-  <w:num w:numId="31">
-    <w:abstractNumId w:val="11"/>
+  <w:num w:numId="42">
+    <w:abstractNumId w:val="9"/>
   </w:num>
-  <w:num w:numId="32">
-    <w:abstractNumId w:val="21"/>
-  </w:num>
-  <w:num w:numId="33">
-    <w:abstractNumId w:val="18"/>
-  </w:num>
-  <w:num w:numId="34">
-    <w:abstractNumId w:val="37"/>
-  </w:num>
-  <w:num w:numId="35">
-    <w:abstractNumId w:val="14"/>
-  </w:num>
-  <w:num w:numId="36">
-    <w:abstractNumId w:val="32"/>
-  </w:num>
-  <w:num w:numId="37">
-    <w:abstractNumId w:val="26"/>
-  </w:num>
-  <w:num w:numId="38">
-    <w:abstractNumId w:val="23"/>
-  </w:num>
-  <w:num w:numId="39">
-    <w:abstractNumId w:val="35"/>
-  </w:num>
-  <w:num w:numId="40">
-    <w:abstractNumId w:val="28"/>
-  </w:num>
-  <w:num w:numId="41">
-    <w:abstractNumId w:val="22"/>
+  <w:num w:numId="43">
+    <w:abstractNumId w:val="10"/>
   </w:num>
 </w:numbering>
 </file>
@@ -21900,7 +22456,7 @@
 </file>
 
 <file path=customXml/itemProps1.xml><?xml version="1.0" encoding="utf-8"?>
-<ds:datastoreItem xmlns:ds="http://schemas.openxmlformats.org/officeDocument/2006/customXml" ds:itemID="{9F099054-C802-454C-AF08-52D054CD622D}">
+<ds:datastoreItem xmlns:ds="http://schemas.openxmlformats.org/officeDocument/2006/customXml" ds:itemID="{32506A27-5F66-43E4-8968-1BD2EC3A2D9C}">
   <ds:schemaRefs>
     <ds:schemaRef ds:uri="http://schemas.openxmlformats.org/officeDocument/2006/bibliography"/>
   </ds:schemaRefs>

</xml_diff>

<commit_message>
6 lk 3 question 10% of charge
</commit_message>
<xml_diff>
--- a/Конспект.docx
+++ b/Конспект.docx
@@ -16860,6 +16860,190 @@
         </w:rPr>
         <w:t>Коллективное предпринимательство</w:t>
       </w:r>
+    </w:p>
+    <w:p>
+      <w:pPr>
+        <w:pStyle w:val="a3"/>
+        <w:numPr>
+          <w:ilvl w:val="0"/>
+          <w:numId w:val="43"/>
+        </w:numPr>
+        <w:rPr>
+          <w:rFonts w:ascii="Times New Roman" w:hAnsi="Times New Roman" w:cs="Times New Roman"/>
+          <w:sz w:val="32"/>
+          <w:szCs w:val="32"/>
+        </w:rPr>
+      </w:pPr>
+      <w:r>
+        <w:rPr>
+          <w:rFonts w:ascii="Times New Roman" w:hAnsi="Times New Roman" w:cs="Times New Roman"/>
+          <w:sz w:val="32"/>
+          <w:szCs w:val="32"/>
+        </w:rPr>
+        <w:t>Особой формой предпринимательства является предпринимательская деятельность</w:t>
+      </w:r>
+      <w:r>
+        <w:rPr>
+          <w:rFonts w:ascii="Times New Roman" w:hAnsi="Times New Roman" w:cs="Times New Roman"/>
+          <w:sz w:val="32"/>
+          <w:szCs w:val="32"/>
+        </w:rPr>
+        <w:t xml:space="preserve">, </w:t>
+      </w:r>
+      <w:r>
+        <w:rPr>
+          <w:rFonts w:ascii="Times New Roman" w:hAnsi="Times New Roman" w:cs="Times New Roman"/>
+          <w:sz w:val="32"/>
+          <w:szCs w:val="32"/>
+        </w:rPr>
+        <w:t>осуществляемая руководителем предприятия</w:t>
+      </w:r>
+      <w:r>
+        <w:rPr>
+          <w:rFonts w:ascii="Times New Roman" w:hAnsi="Times New Roman" w:cs="Times New Roman"/>
+          <w:sz w:val="32"/>
+          <w:szCs w:val="32"/>
+        </w:rPr>
+        <w:t xml:space="preserve">, </w:t>
+      </w:r>
+      <w:r>
+        <w:rPr>
+          <w:rFonts w:ascii="Times New Roman" w:hAnsi="Times New Roman" w:cs="Times New Roman"/>
+          <w:sz w:val="32"/>
+          <w:szCs w:val="32"/>
+        </w:rPr>
+        <w:t xml:space="preserve">если он на основе контракта с собственником имущества или уполномоченным им лицом наделен правами и обязанностями </w:t>
+      </w:r>
+      <w:r>
+        <w:rPr>
+          <w:rFonts w:ascii="Times New Roman" w:hAnsi="Times New Roman" w:cs="Times New Roman"/>
+          <w:sz w:val="32"/>
+          <w:szCs w:val="32"/>
+        </w:rPr>
+        <w:t>…</w:t>
+      </w:r>
+    </w:p>
+    <w:p>
+      <w:pPr>
+        <w:rPr>
+          <w:rFonts w:ascii="Times New Roman" w:hAnsi="Times New Roman" w:cs="Times New Roman"/>
+          <w:b/>
+          <w:sz w:val="32"/>
+          <w:szCs w:val="32"/>
+        </w:rPr>
+      </w:pPr>
+    </w:p>
+    <w:p>
+      <w:pPr>
+        <w:pStyle w:val="a3"/>
+        <w:numPr>
+          <w:ilvl w:val="0"/>
+          <w:numId w:val="37"/>
+        </w:numPr>
+        <w:rPr>
+          <w:rFonts w:ascii="Times New Roman" w:hAnsi="Times New Roman" w:cs="Times New Roman"/>
+          <w:b/>
+          <w:sz w:val="32"/>
+          <w:szCs w:val="32"/>
+        </w:rPr>
+      </w:pPr>
+      <w:r>
+        <w:rPr>
+          <w:rFonts w:ascii="Times New Roman" w:hAnsi="Times New Roman" w:cs="Times New Roman"/>
+          <w:b/>
+          <w:sz w:val="32"/>
+          <w:szCs w:val="32"/>
+        </w:rPr>
+        <w:t>Предприниматель и его функции в рыночной экономике</w:t>
+      </w:r>
+    </w:p>
+    <w:p>
+      <w:pPr>
+        <w:rPr>
+          <w:rFonts w:ascii="Times New Roman" w:hAnsi="Times New Roman" w:cs="Times New Roman"/>
+          <w:sz w:val="32"/>
+          <w:szCs w:val="32"/>
+          <w:lang w:val="en-US"/>
+        </w:rPr>
+      </w:pPr>
+      <w:r>
+        <w:rPr>
+          <w:rFonts w:ascii="Times New Roman" w:hAnsi="Times New Roman" w:cs="Times New Roman"/>
+          <w:sz w:val="32"/>
+          <w:szCs w:val="32"/>
+        </w:rPr>
+        <w:t>Функции</w:t>
+      </w:r>
+      <w:r>
+        <w:rPr>
+          <w:rFonts w:ascii="Times New Roman" w:hAnsi="Times New Roman" w:cs="Times New Roman"/>
+          <w:sz w:val="32"/>
+          <w:szCs w:val="32"/>
+          <w:lang w:val="en-US"/>
+        </w:rPr>
+        <w:t>:</w:t>
+      </w:r>
+    </w:p>
+    <w:p>
+      <w:pPr>
+        <w:pStyle w:val="a3"/>
+        <w:numPr>
+          <w:ilvl w:val="0"/>
+          <w:numId w:val="44"/>
+        </w:numPr>
+        <w:rPr>
+          <w:rFonts w:ascii="Times New Roman" w:hAnsi="Times New Roman" w:cs="Times New Roman"/>
+          <w:sz w:val="32"/>
+          <w:szCs w:val="32"/>
+          <w:lang w:val="en-US"/>
+        </w:rPr>
+      </w:pPr>
+      <w:r>
+        <w:rPr>
+          <w:rFonts w:ascii="Times New Roman" w:hAnsi="Times New Roman" w:cs="Times New Roman"/>
+          <w:sz w:val="32"/>
+          <w:szCs w:val="32"/>
+        </w:rPr>
+        <w:t>Общеэкономическая</w:t>
+      </w:r>
+    </w:p>
+    <w:p>
+      <w:pPr>
+        <w:pStyle w:val="a3"/>
+        <w:numPr>
+          <w:ilvl w:val="0"/>
+          <w:numId w:val="44"/>
+        </w:numPr>
+        <w:rPr>
+          <w:rFonts w:ascii="Times New Roman" w:hAnsi="Times New Roman" w:cs="Times New Roman"/>
+          <w:sz w:val="32"/>
+          <w:szCs w:val="32"/>
+          <w:lang w:val="en-US"/>
+        </w:rPr>
+      </w:pPr>
+      <w:r>
+        <w:rPr>
+          <w:rFonts w:ascii="Times New Roman" w:hAnsi="Times New Roman" w:cs="Times New Roman"/>
+          <w:sz w:val="32"/>
+          <w:szCs w:val="32"/>
+        </w:rPr>
+        <w:t>Социальная</w:t>
+      </w:r>
+    </w:p>
+    <w:p>
+      <w:pPr>
+        <w:pStyle w:val="a3"/>
+        <w:numPr>
+          <w:ilvl w:val="0"/>
+          <w:numId w:val="44"/>
+        </w:numPr>
+        <w:rPr>
+          <w:rFonts w:ascii="Times New Roman" w:hAnsi="Times New Roman" w:cs="Times New Roman"/>
+          <w:sz w:val="32"/>
+          <w:szCs w:val="32"/>
+          <w:lang w:val="en-US"/>
+        </w:rPr>
+      </w:pPr>
       <w:bookmarkStart w:id="0" w:name="_GoBack"/>
       <w:bookmarkEnd w:id="0"/>
     </w:p>
@@ -19156,6 +19340,119 @@
     </w:lvl>
   </w:abstractNum>
   <w:abstractNum w:abstractNumId="21">
+    <w:nsid w:val="4A09080F"/>
+    <w:multiLevelType w:val="hybridMultilevel"/>
+    <w:tmpl w:val="94CA8ED4"/>
+    <w:lvl w:ilvl="0" w:tplc="04190001">
+      <w:start w:val="1"/>
+      <w:numFmt w:val="bullet"/>
+      <w:lvlText w:val=""/>
+      <w:lvlJc w:val="left"/>
+      <w:pPr>
+        <w:ind w:left="720" w:hanging="360"/>
+      </w:pPr>
+      <w:rPr>
+        <w:rFonts w:ascii="Symbol" w:hAnsi="Symbol" w:hint="default"/>
+      </w:rPr>
+    </w:lvl>
+    <w:lvl w:ilvl="1" w:tplc="04190003" w:tentative="1">
+      <w:start w:val="1"/>
+      <w:numFmt w:val="bullet"/>
+      <w:lvlText w:val="o"/>
+      <w:lvlJc w:val="left"/>
+      <w:pPr>
+        <w:ind w:left="1440" w:hanging="360"/>
+      </w:pPr>
+      <w:rPr>
+        <w:rFonts w:ascii="Courier New" w:hAnsi="Courier New" w:cs="Courier New" w:hint="default"/>
+      </w:rPr>
+    </w:lvl>
+    <w:lvl w:ilvl="2" w:tplc="04190005" w:tentative="1">
+      <w:start w:val="1"/>
+      <w:numFmt w:val="bullet"/>
+      <w:lvlText w:val=""/>
+      <w:lvlJc w:val="left"/>
+      <w:pPr>
+        <w:ind w:left="2160" w:hanging="360"/>
+      </w:pPr>
+      <w:rPr>
+        <w:rFonts w:ascii="Wingdings" w:hAnsi="Wingdings" w:hint="default"/>
+      </w:rPr>
+    </w:lvl>
+    <w:lvl w:ilvl="3" w:tplc="04190001" w:tentative="1">
+      <w:start w:val="1"/>
+      <w:numFmt w:val="bullet"/>
+      <w:lvlText w:val=""/>
+      <w:lvlJc w:val="left"/>
+      <w:pPr>
+        <w:ind w:left="2880" w:hanging="360"/>
+      </w:pPr>
+      <w:rPr>
+        <w:rFonts w:ascii="Symbol" w:hAnsi="Symbol" w:hint="default"/>
+      </w:rPr>
+    </w:lvl>
+    <w:lvl w:ilvl="4" w:tplc="04190003" w:tentative="1">
+      <w:start w:val="1"/>
+      <w:numFmt w:val="bullet"/>
+      <w:lvlText w:val="o"/>
+      <w:lvlJc w:val="left"/>
+      <w:pPr>
+        <w:ind w:left="3600" w:hanging="360"/>
+      </w:pPr>
+      <w:rPr>
+        <w:rFonts w:ascii="Courier New" w:hAnsi="Courier New" w:cs="Courier New" w:hint="default"/>
+      </w:rPr>
+    </w:lvl>
+    <w:lvl w:ilvl="5" w:tplc="04190005" w:tentative="1">
+      <w:start w:val="1"/>
+      <w:numFmt w:val="bullet"/>
+      <w:lvlText w:val=""/>
+      <w:lvlJc w:val="left"/>
+      <w:pPr>
+        <w:ind w:left="4320" w:hanging="360"/>
+      </w:pPr>
+      <w:rPr>
+        <w:rFonts w:ascii="Wingdings" w:hAnsi="Wingdings" w:hint="default"/>
+      </w:rPr>
+    </w:lvl>
+    <w:lvl w:ilvl="6" w:tplc="04190001" w:tentative="1">
+      <w:start w:val="1"/>
+      <w:numFmt w:val="bullet"/>
+      <w:lvlText w:val=""/>
+      <w:lvlJc w:val="left"/>
+      <w:pPr>
+        <w:ind w:left="5040" w:hanging="360"/>
+      </w:pPr>
+      <w:rPr>
+        <w:rFonts w:ascii="Symbol" w:hAnsi="Symbol" w:hint="default"/>
+      </w:rPr>
+    </w:lvl>
+    <w:lvl w:ilvl="7" w:tplc="04190003" w:tentative="1">
+      <w:start w:val="1"/>
+      <w:numFmt w:val="bullet"/>
+      <w:lvlText w:val="o"/>
+      <w:lvlJc w:val="left"/>
+      <w:pPr>
+        <w:ind w:left="5760" w:hanging="360"/>
+      </w:pPr>
+      <w:rPr>
+        <w:rFonts w:ascii="Courier New" w:hAnsi="Courier New" w:cs="Courier New" w:hint="default"/>
+      </w:rPr>
+    </w:lvl>
+    <w:lvl w:ilvl="8" w:tplc="04190005" w:tentative="1">
+      <w:start w:val="1"/>
+      <w:numFmt w:val="bullet"/>
+      <w:lvlText w:val=""/>
+      <w:lvlJc w:val="left"/>
+      <w:pPr>
+        <w:ind w:left="6480" w:hanging="360"/>
+      </w:pPr>
+      <w:rPr>
+        <w:rFonts w:ascii="Wingdings" w:hAnsi="Wingdings" w:hint="default"/>
+      </w:rPr>
+    </w:lvl>
+  </w:abstractNum>
+  <w:abstractNum w:abstractNumId="22">
     <w:nsid w:val="4A4201C2"/>
     <w:multiLevelType w:val="hybridMultilevel"/>
     <w:tmpl w:val="405464CE"/>
@@ -19241,7 +19538,7 @@
       </w:pPr>
     </w:lvl>
   </w:abstractNum>
-  <w:abstractNum w:abstractNumId="22">
+  <w:abstractNum w:abstractNumId="23">
     <w:nsid w:val="4FB505C9"/>
     <w:multiLevelType w:val="hybridMultilevel"/>
     <w:tmpl w:val="39C6F13E"/>
@@ -19354,7 +19651,7 @@
       </w:rPr>
     </w:lvl>
   </w:abstractNum>
-  <w:abstractNum w:abstractNumId="23">
+  <w:abstractNum w:abstractNumId="24">
     <w:nsid w:val="546E35FC"/>
     <w:multiLevelType w:val="hybridMultilevel"/>
     <w:tmpl w:val="63D8D1D0"/>
@@ -19467,7 +19764,7 @@
       </w:rPr>
     </w:lvl>
   </w:abstractNum>
-  <w:abstractNum w:abstractNumId="24">
+  <w:abstractNum w:abstractNumId="25">
     <w:nsid w:val="562E679A"/>
     <w:multiLevelType w:val="hybridMultilevel"/>
     <w:tmpl w:val="79C4D980"/>
@@ -19580,7 +19877,7 @@
       </w:rPr>
     </w:lvl>
   </w:abstractNum>
-  <w:abstractNum w:abstractNumId="25">
+  <w:abstractNum w:abstractNumId="26">
     <w:nsid w:val="58003404"/>
     <w:multiLevelType w:val="hybridMultilevel"/>
     <w:tmpl w:val="8DB01A1A"/>
@@ -19693,7 +19990,7 @@
       </w:rPr>
     </w:lvl>
   </w:abstractNum>
-  <w:abstractNum w:abstractNumId="26">
+  <w:abstractNum w:abstractNumId="27">
     <w:nsid w:val="5A3E49FC"/>
     <w:multiLevelType w:val="hybridMultilevel"/>
     <w:tmpl w:val="17986868"/>
@@ -19806,7 +20103,7 @@
       </w:rPr>
     </w:lvl>
   </w:abstractNum>
-  <w:abstractNum w:abstractNumId="27">
+  <w:abstractNum w:abstractNumId="28">
     <w:nsid w:val="5D666F26"/>
     <w:multiLevelType w:val="hybridMultilevel"/>
     <w:tmpl w:val="84DC842C"/>
@@ -19919,7 +20216,7 @@
       </w:rPr>
     </w:lvl>
   </w:abstractNum>
-  <w:abstractNum w:abstractNumId="28">
+  <w:abstractNum w:abstractNumId="29">
     <w:nsid w:val="60600335"/>
     <w:multiLevelType w:val="hybridMultilevel"/>
     <w:tmpl w:val="2D80FCB4"/>
@@ -20008,7 +20305,7 @@
       </w:pPr>
     </w:lvl>
   </w:abstractNum>
-  <w:abstractNum w:abstractNumId="29">
+  <w:abstractNum w:abstractNumId="30">
     <w:nsid w:val="60AE3866"/>
     <w:multiLevelType w:val="hybridMultilevel"/>
     <w:tmpl w:val="507E6698"/>
@@ -20097,7 +20394,7 @@
       </w:pPr>
     </w:lvl>
   </w:abstractNum>
-  <w:abstractNum w:abstractNumId="30">
+  <w:abstractNum w:abstractNumId="31">
     <w:nsid w:val="60E44D9B"/>
     <w:multiLevelType w:val="hybridMultilevel"/>
     <w:tmpl w:val="E6CCBBC8"/>
@@ -20210,7 +20507,7 @@
       </w:rPr>
     </w:lvl>
   </w:abstractNum>
-  <w:abstractNum w:abstractNumId="31">
+  <w:abstractNum w:abstractNumId="32">
     <w:nsid w:val="611B0BC6"/>
     <w:multiLevelType w:val="hybridMultilevel"/>
     <w:tmpl w:val="BCB6353A"/>
@@ -20323,7 +20620,7 @@
       </w:rPr>
     </w:lvl>
   </w:abstractNum>
-  <w:abstractNum w:abstractNumId="32">
+  <w:abstractNum w:abstractNumId="33">
     <w:nsid w:val="65774461"/>
     <w:multiLevelType w:val="hybridMultilevel"/>
     <w:tmpl w:val="F2D44932"/>
@@ -20436,7 +20733,7 @@
       </w:rPr>
     </w:lvl>
   </w:abstractNum>
-  <w:abstractNum w:abstractNumId="33">
+  <w:abstractNum w:abstractNumId="34">
     <w:nsid w:val="67A56019"/>
     <w:multiLevelType w:val="hybridMultilevel"/>
     <w:tmpl w:val="CEDC46B8"/>
@@ -20549,7 +20846,7 @@
       </w:rPr>
     </w:lvl>
   </w:abstractNum>
-  <w:abstractNum w:abstractNumId="34">
+  <w:abstractNum w:abstractNumId="35">
     <w:nsid w:val="69861862"/>
     <w:multiLevelType w:val="hybridMultilevel"/>
     <w:tmpl w:val="F432B0D4"/>
@@ -20638,7 +20935,7 @@
       </w:pPr>
     </w:lvl>
   </w:abstractNum>
-  <w:abstractNum w:abstractNumId="35">
+  <w:abstractNum w:abstractNumId="36">
     <w:nsid w:val="69F407EF"/>
     <w:multiLevelType w:val="hybridMultilevel"/>
     <w:tmpl w:val="77FEC72C"/>
@@ -20727,7 +21024,7 @@
       </w:pPr>
     </w:lvl>
   </w:abstractNum>
-  <w:abstractNum w:abstractNumId="36">
+  <w:abstractNum w:abstractNumId="37">
     <w:nsid w:val="6BC067E9"/>
     <w:multiLevelType w:val="hybridMultilevel"/>
     <w:tmpl w:val="2E6C36FA"/>
@@ -20840,7 +21137,7 @@
       </w:rPr>
     </w:lvl>
   </w:abstractNum>
-  <w:abstractNum w:abstractNumId="37">
+  <w:abstractNum w:abstractNumId="38">
     <w:nsid w:val="71AD570C"/>
     <w:multiLevelType w:val="hybridMultilevel"/>
     <w:tmpl w:val="4D342870"/>
@@ -20953,7 +21250,7 @@
       </w:rPr>
     </w:lvl>
   </w:abstractNum>
-  <w:abstractNum w:abstractNumId="38">
+  <w:abstractNum w:abstractNumId="39">
     <w:nsid w:val="72063074"/>
     <w:multiLevelType w:val="hybridMultilevel"/>
     <w:tmpl w:val="0396EA00"/>
@@ -21066,7 +21363,7 @@
       </w:rPr>
     </w:lvl>
   </w:abstractNum>
-  <w:abstractNum w:abstractNumId="39">
+  <w:abstractNum w:abstractNumId="40">
     <w:nsid w:val="7A137429"/>
     <w:multiLevelType w:val="hybridMultilevel"/>
     <w:tmpl w:val="3C9E048A"/>
@@ -21179,7 +21476,7 @@
       </w:rPr>
     </w:lvl>
   </w:abstractNum>
-  <w:abstractNum w:abstractNumId="40">
+  <w:abstractNum w:abstractNumId="41">
     <w:nsid w:val="7AA67ACD"/>
     <w:multiLevelType w:val="hybridMultilevel"/>
     <w:tmpl w:val="B464F586"/>
@@ -21268,7 +21565,7 @@
       </w:pPr>
     </w:lvl>
   </w:abstractNum>
-  <w:abstractNum w:abstractNumId="41">
+  <w:abstractNum w:abstractNumId="42">
     <w:nsid w:val="7D531E8C"/>
     <w:multiLevelType w:val="hybridMultilevel"/>
     <w:tmpl w:val="24702B5A"/>
@@ -21381,7 +21678,7 @@
       </w:rPr>
     </w:lvl>
   </w:abstractNum>
-  <w:abstractNum w:abstractNumId="42">
+  <w:abstractNum w:abstractNumId="43">
     <w:nsid w:val="7E7C2B67"/>
     <w:multiLevelType w:val="hybridMultilevel"/>
     <w:tmpl w:val="85884220"/>
@@ -21504,40 +21801,40 @@
     <w:abstractNumId w:val="15"/>
   </w:num>
   <w:num w:numId="4">
-    <w:abstractNumId w:val="21"/>
+    <w:abstractNumId w:val="22"/>
   </w:num>
   <w:num w:numId="5">
     <w:abstractNumId w:val="11"/>
   </w:num>
   <w:num w:numId="6">
-    <w:abstractNumId w:val="31"/>
+    <w:abstractNumId w:val="32"/>
   </w:num>
   <w:num w:numId="7">
-    <w:abstractNumId w:val="35"/>
+    <w:abstractNumId w:val="36"/>
   </w:num>
   <w:num w:numId="8">
     <w:abstractNumId w:val="17"/>
   </w:num>
   <w:num w:numId="9">
-    <w:abstractNumId w:val="41"/>
+    <w:abstractNumId w:val="42"/>
   </w:num>
   <w:num w:numId="10">
     <w:abstractNumId w:val="5"/>
   </w:num>
   <w:num w:numId="11">
-    <w:abstractNumId w:val="26"/>
+    <w:abstractNumId w:val="27"/>
   </w:num>
   <w:num w:numId="12">
-    <w:abstractNumId w:val="27"/>
+    <w:abstractNumId w:val="28"/>
   </w:num>
   <w:num w:numId="13">
     <w:abstractNumId w:val="0"/>
   </w:num>
   <w:num w:numId="14">
-    <w:abstractNumId w:val="22"/>
+    <w:abstractNumId w:val="23"/>
   </w:num>
   <w:num w:numId="15">
-    <w:abstractNumId w:val="40"/>
+    <w:abstractNumId w:val="41"/>
   </w:num>
   <w:num w:numId="16">
     <w:abstractNumId w:val="3"/>
@@ -21546,16 +21843,16 @@
     <w:abstractNumId w:val="2"/>
   </w:num>
   <w:num w:numId="18">
-    <w:abstractNumId w:val="29"/>
+    <w:abstractNumId w:val="30"/>
   </w:num>
   <w:num w:numId="19">
     <w:abstractNumId w:val="6"/>
   </w:num>
   <w:num w:numId="20">
-    <w:abstractNumId w:val="38"/>
+    <w:abstractNumId w:val="39"/>
   </w:num>
   <w:num w:numId="21">
-    <w:abstractNumId w:val="33"/>
+    <w:abstractNumId w:val="34"/>
   </w:num>
   <w:num w:numId="22">
     <w:abstractNumId w:val="14"/>
@@ -21567,19 +21864,19 @@
     <w:abstractNumId w:val="12"/>
   </w:num>
   <w:num w:numId="25">
-    <w:abstractNumId w:val="42"/>
+    <w:abstractNumId w:val="43"/>
   </w:num>
   <w:num w:numId="26">
     <w:abstractNumId w:val="4"/>
   </w:num>
   <w:num w:numId="27">
-    <w:abstractNumId w:val="36"/>
+    <w:abstractNumId w:val="37"/>
   </w:num>
   <w:num w:numId="28">
     <w:abstractNumId w:val="18"/>
   </w:num>
   <w:num w:numId="29">
-    <w:abstractNumId w:val="32"/>
+    <w:abstractNumId w:val="33"/>
   </w:num>
   <w:num w:numId="30">
     <w:abstractNumId w:val="19"/>
@@ -21588,40 +21885,43 @@
     <w:abstractNumId w:val="13"/>
   </w:num>
   <w:num w:numId="32">
-    <w:abstractNumId w:val="23"/>
+    <w:abstractNumId w:val="24"/>
   </w:num>
   <w:num w:numId="33">
     <w:abstractNumId w:val="20"/>
   </w:num>
   <w:num w:numId="34">
-    <w:abstractNumId w:val="39"/>
+    <w:abstractNumId w:val="40"/>
   </w:num>
   <w:num w:numId="35">
     <w:abstractNumId w:val="16"/>
   </w:num>
   <w:num w:numId="36">
-    <w:abstractNumId w:val="34"/>
+    <w:abstractNumId w:val="35"/>
   </w:num>
   <w:num w:numId="37">
-    <w:abstractNumId w:val="28"/>
+    <w:abstractNumId w:val="29"/>
   </w:num>
   <w:num w:numId="38">
-    <w:abstractNumId w:val="25"/>
+    <w:abstractNumId w:val="26"/>
   </w:num>
   <w:num w:numId="39">
-    <w:abstractNumId w:val="37"/>
+    <w:abstractNumId w:val="38"/>
   </w:num>
   <w:num w:numId="40">
-    <w:abstractNumId w:val="30"/>
+    <w:abstractNumId w:val="31"/>
   </w:num>
   <w:num w:numId="41">
-    <w:abstractNumId w:val="24"/>
+    <w:abstractNumId w:val="25"/>
   </w:num>
   <w:num w:numId="42">
     <w:abstractNumId w:val="9"/>
   </w:num>
   <w:num w:numId="43">
     <w:abstractNumId w:val="10"/>
+  </w:num>
+  <w:num w:numId="44">
+    <w:abstractNumId w:val="21"/>
   </w:num>
 </w:numbering>
 </file>
@@ -22456,7 +22756,7 @@
 </file>
 
 <file path=customXml/itemProps1.xml><?xml version="1.0" encoding="utf-8"?>
-<ds:datastoreItem xmlns:ds="http://schemas.openxmlformats.org/officeDocument/2006/customXml" ds:itemID="{32506A27-5F66-43E4-8968-1BD2EC3A2D9C}">
+<ds:datastoreItem xmlns:ds="http://schemas.openxmlformats.org/officeDocument/2006/customXml" ds:itemID="{2309B66A-F167-46BF-B978-5835C2BF7BE4}">
   <ds:schemaRefs>
     <ds:schemaRef ds:uri="http://schemas.openxmlformats.org/officeDocument/2006/bibliography"/>
   </ds:schemaRefs>

</xml_diff>